<commit_message>
added some comments, completed essay
</commit_message>
<xml_diff>
--- a/CW1/Report/cw1Rep.docx
+++ b/CW1/Report/cw1Rep.docx
@@ -1,31 +1,39 @@
 
 <file path=word/document.xml><?xml version="1.0" encoding="utf-8"?>
-<w:document xmlns:wpc="http://schemas.microsoft.com/office/word/2010/wordprocessingCanvas" xmlns:mc="http://schemas.openxmlformats.org/markup-compatibility/2006" xmlns:o="urn:schemas-microsoft-com:office:office" xmlns:r="http://schemas.openxmlformats.org/officeDocument/2006/relationships" xmlns:m="http://schemas.openxmlformats.org/officeDocument/2006/math" xmlns:v="urn:schemas-microsoft-com:vml" xmlns:wp14="http://schemas.microsoft.com/office/word/2010/wordprocessingDrawing" xmlns:wp="http://schemas.openxmlformats.org/drawingml/2006/wordprocessingDrawing" xmlns:w10="urn:schemas-microsoft-com:office:word" xmlns:w="http://schemas.openxmlformats.org/wordprocessingml/2006/main" xmlns:w14="http://schemas.microsoft.com/office/word/2010/wordml" xmlns:w15="http://schemas.microsoft.com/office/word/2012/wordml" xmlns:wpg="http://schemas.microsoft.com/office/word/2010/wordprocessingGroup" xmlns:wpi="http://schemas.microsoft.com/office/word/2010/wordprocessingInk" xmlns:wne="http://schemas.microsoft.com/office/word/2006/wordml" xmlns:wps="http://schemas.microsoft.com/office/word/2010/wordprocessingShape" mc:Ignorable="w14 w15 wp14">
+<w:document xmlns:wpc="http://schemas.microsoft.com/office/word/2010/wordprocessingCanvas" xmlns:mo="http://schemas.microsoft.com/office/mac/office/2008/main" xmlns:mc="http://schemas.openxmlformats.org/markup-compatibility/2006" xmlns:mv="urn:schemas-microsoft-com:mac:vml" xmlns:o="urn:schemas-microsoft-com:office:office" xmlns:r="http://schemas.openxmlformats.org/officeDocument/2006/relationships" xmlns:m="http://schemas.openxmlformats.org/officeDocument/2006/math" xmlns:v="urn:schemas-microsoft-com:vml" xmlns:wp14="http://schemas.microsoft.com/office/word/2010/wordprocessingDrawing" xmlns:wp="http://schemas.openxmlformats.org/drawingml/2006/wordprocessingDrawing" xmlns:w10="urn:schemas-microsoft-com:office:word" xmlns:w="http://schemas.openxmlformats.org/wordprocessingml/2006/main" xmlns:w14="http://schemas.microsoft.com/office/word/2010/wordml" xmlns:w15="http://schemas.microsoft.com/office/word/2012/wordml" xmlns:wpg="http://schemas.microsoft.com/office/word/2010/wordprocessingGroup" xmlns:wpi="http://schemas.microsoft.com/office/word/2010/wordprocessingInk" xmlns:wne="http://schemas.microsoft.com/office/word/2006/wordml" xmlns:wps="http://schemas.microsoft.com/office/word/2010/wordprocessingShape" mc:Ignorable="w14 w15 wp14">
   <w:body>
     <w:p>
       <w:pPr>
         <w:pStyle w:val="Title"/>
         <w:rPr>
-          <w:rFonts w:ascii="Helvetica Neue" w:hAnsi="Helvetica Neue"/>
-        </w:rPr>
-      </w:pPr>
-      <w:r>
-        <w:rPr>
-          <w:rFonts w:ascii="Helvetica Neue" w:hAnsi="Helvetica Neue"/>
-        </w:rPr>
-        <w:t>COMP2011 – Report</w:t>
+          <w:rFonts w:ascii="Helvetica" w:hAnsi="Helvetica"/>
+        </w:rPr>
+      </w:pPr>
+      <w:r>
+        <w:rPr>
+          <w:rFonts w:ascii="Helvetica" w:hAnsi="Helvetica"/>
+        </w:rPr>
+        <w:t>COMP2</w:t>
+      </w:r>
+      <w:bookmarkStart w:id="0" w:name="_GoBack"/>
+      <w:bookmarkEnd w:id="0"/>
+      <w:r>
+        <w:rPr>
+          <w:rFonts w:ascii="Helvetica" w:hAnsi="Helvetica"/>
+        </w:rPr>
+        <w:t>011 – Report</w:t>
       </w:r>
     </w:p>
     <w:p>
       <w:pPr>
         <w:pStyle w:val="Subtitle"/>
         <w:rPr>
-          <w:rFonts w:ascii="Helvetica Neue" w:hAnsi="Helvetica Neue"/>
-        </w:rPr>
-      </w:pPr>
-      <w:r>
-        <w:rPr>
-          <w:rFonts w:ascii="Helvetica Neue" w:hAnsi="Helvetica Neue"/>
+          <w:rFonts w:ascii="Helvetica" w:hAnsi="Helvetica"/>
+        </w:rPr>
+      </w:pPr>
+      <w:r>
+        <w:rPr>
+          <w:rFonts w:ascii="Helvetica" w:hAnsi="Helvetica"/>
         </w:rPr>
         <w:t>Jacob Holland – sc15j3h</w:t>
       </w:r>
@@ -34,12 +42,12 @@
       <w:pPr>
         <w:pStyle w:val="Heading1"/>
         <w:rPr>
-          <w:rFonts w:ascii="Helvetica Neue" w:hAnsi="Helvetica Neue"/>
-        </w:rPr>
-      </w:pPr>
-      <w:r>
-        <w:rPr>
-          <w:rFonts w:ascii="Helvetica Neue" w:hAnsi="Helvetica Neue"/>
+          <w:rFonts w:ascii="Helvetica" w:hAnsi="Helvetica"/>
+        </w:rPr>
+      </w:pPr>
+      <w:r>
+        <w:rPr>
+          <w:rFonts w:ascii="Helvetica" w:hAnsi="Helvetica"/>
         </w:rPr>
         <w:t>Wireframe Model</w:t>
       </w:r>
@@ -63,62 +71,118 @@
       <w:pPr>
         <w:jc w:val="center"/>
         <w:rPr>
-          <w:rFonts w:ascii="Helvetica Neue" w:hAnsi="Helvetica Neue"/>
+          <w:rFonts w:ascii="Helvetica" w:hAnsi="Helvetica"/>
           <w:i/>
         </w:rPr>
       </w:pPr>
       <w:r>
         <w:rPr>
-          <w:rFonts w:ascii="Helvetica Neue" w:hAnsi="Helvetica Neue"/>
+          <w:rFonts w:ascii="Helvetica" w:hAnsi="Helvetica"/>
         </w:rPr>
         <w:br/>
       </w:r>
       <w:r>
         <w:rPr>
-          <w:rFonts w:ascii="Helvetica Neue" w:hAnsi="Helvetica Neue"/>
-        </w:rPr>
-        <w:pict>
-          <v:shapetype id="_x0000_t75" coordsize="21600,21600" o:spt="75" o:preferrelative="t" path="m@4@5l@4@11@9@11@9@5xe" filled="f" stroked="f">
-            <v:stroke joinstyle="miter"/>
-            <v:formulas>
-              <v:f eqn="if lineDrawn pixelLineWidth 0"/>
-              <v:f eqn="sum @0 1 0"/>
-              <v:f eqn="sum 0 0 @1"/>
-              <v:f eqn="prod @2 1 2"/>
-              <v:f eqn="prod @3 21600 pixelWidth"/>
-              <v:f eqn="prod @3 21600 pixelHeight"/>
-              <v:f eqn="sum @0 0 1"/>
-              <v:f eqn="prod @6 1 2"/>
-              <v:f eqn="prod @7 21600 pixelWidth"/>
-              <v:f eqn="sum @8 21600 0"/>
-              <v:f eqn="prod @7 21600 pixelHeight"/>
-              <v:f eqn="sum @10 21600 0"/>
-            </v:formulas>
-            <v:path o:extrusionok="f" gradientshapeok="t" o:connecttype="rect"/>
-            <o:lock v:ext="edit" aspectratio="t"/>
-          </v:shapetype>
-          <v:shape id="_x0000_i1025" type="#_x0000_t75" style="width:342pt;height:216.75pt">
-            <v:imagedata r:id="rId5" o:title="list"/>
-          </v:shape>
-        </w:pict>
+          <w:rFonts w:ascii="Helvetica" w:hAnsi="Helvetica"/>
+          <w:noProof/>
+          <w:lang w:eastAsia="en-GB"/>
+        </w:rPr>
+        <w:drawing>
+          <wp:inline distT="0" distB="0" distL="0" distR="0" wp14:anchorId="03930ACF" wp14:editId="3B1257CA">
+            <wp:extent cx="4966335" cy="3138371"/>
+            <wp:effectExtent l="0" t="0" r="12065" b="11430"/>
+            <wp:docPr id="2" name="Picture 2" descr="images/list.jpg"/>
+            <wp:cNvGraphicFramePr>
+              <a:graphicFrameLocks xmlns:a="http://schemas.openxmlformats.org/drawingml/2006/main" noChangeAspect="1"/>
+            </wp:cNvGraphicFramePr>
+            <a:graphic xmlns:a="http://schemas.openxmlformats.org/drawingml/2006/main">
+              <a:graphicData uri="http://schemas.openxmlformats.org/drawingml/2006/picture">
+                <pic:pic xmlns:pic="http://schemas.openxmlformats.org/drawingml/2006/picture">
+                  <pic:nvPicPr>
+                    <pic:cNvPr id="0" name="Picture 9" descr="images/list.jpg"/>
+                    <pic:cNvPicPr>
+                      <a:picLocks noChangeAspect="1" noChangeArrowheads="1"/>
+                    </pic:cNvPicPr>
+                  </pic:nvPicPr>
+                  <pic:blipFill>
+                    <a:blip r:embed="rId5">
+                      <a:extLst>
+                        <a:ext uri="{28A0092B-C50C-407E-A947-70E740481C1C}">
+                          <a14:useLocalDpi xmlns:a14="http://schemas.microsoft.com/office/drawing/2010/main" val="0"/>
+                        </a:ext>
+                      </a:extLst>
+                    </a:blip>
+                    <a:srcRect/>
+                    <a:stretch>
+                      <a:fillRect/>
+                    </a:stretch>
+                  </pic:blipFill>
+                  <pic:spPr bwMode="auto">
+                    <a:xfrm>
+                      <a:off x="0" y="0"/>
+                      <a:ext cx="4976068" cy="3144521"/>
+                    </a:xfrm>
+                    <a:prstGeom prst="rect">
+                      <a:avLst/>
+                    </a:prstGeom>
+                    <a:noFill/>
+                    <a:ln>
+                      <a:noFill/>
+                    </a:ln>
+                  </pic:spPr>
+                </pic:pic>
+              </a:graphicData>
+            </a:graphic>
+          </wp:inline>
+        </w:drawing>
       </w:r>
     </w:p>
     <w:p>
       <w:pPr>
         <w:rPr>
-          <w:rFonts w:ascii="Helvetica Neue" w:hAnsi="Helvetica Neue"/>
+          <w:rFonts w:ascii="Helvetica" w:hAnsi="Helvetica"/>
         </w:rPr>
       </w:pPr>
     </w:p>
     <w:p>
       <w:pPr>
         <w:rPr>
-          <w:rFonts w:ascii="Helvetica Neue" w:hAnsi="Helvetica Neue"/>
-        </w:rPr>
-      </w:pPr>
+          <w:rFonts w:ascii="Helvetica" w:hAnsi="Helvetica"/>
+          <w:i/>
+        </w:rPr>
+      </w:pPr>
+      <w:r>
+        <w:rPr>
+          <w:rFonts w:ascii="Helvetica" w:hAnsi="Helvetica"/>
+          <w:i/>
+        </w:rPr>
+        <w:t>“</w:t>
+      </w:r>
+      <w:r>
+        <w:rPr>
+          <w:rFonts w:ascii="Helvetica" w:hAnsi="Helvetica"/>
+          <w:i/>
+        </w:rPr>
+        <w:t>Add new Task</w:t>
+      </w:r>
+      <w:r>
+        <w:rPr>
+          <w:rFonts w:ascii="Helvetica" w:hAnsi="Helvetica"/>
+          <w:i/>
+        </w:rPr>
+        <w:t>”</w:t>
+      </w:r>
+      <w:r>
+        <w:rPr>
+          <w:rFonts w:ascii="Helvetica" w:hAnsi="Helvetica"/>
+          <w:i/>
+        </w:rPr>
+        <w:t xml:space="preserve"> Page</w:t>
+      </w:r>
     </w:p>
     <w:p>
       <w:pPr>
+        <w:jc w:val="center"/>
         <w:rPr>
           <w:rFonts w:ascii="Helvetica" w:hAnsi="Helvetica"/>
           <w:i/>
@@ -128,91 +192,118 @@
         <w:rPr>
           <w:rFonts w:ascii="Helvetica" w:hAnsi="Helvetica"/>
           <w:i/>
-        </w:rPr>
-        <w:t>“</w:t>
-      </w:r>
-      <w:r>
-        <w:rPr>
-          <w:rFonts w:ascii="Helvetica" w:hAnsi="Helvetica"/>
-          <w:i/>
-        </w:rPr>
-        <w:t>Add new Task</w:t>
-      </w:r>
-      <w:r>
-        <w:rPr>
-          <w:rFonts w:ascii="Helvetica" w:hAnsi="Helvetica"/>
-          <w:i/>
-        </w:rPr>
-        <w:t>”</w:t>
-      </w:r>
-      <w:r>
-        <w:rPr>
-          <w:rFonts w:ascii="Helvetica" w:hAnsi="Helvetica"/>
-          <w:i/>
-        </w:rPr>
-        <w:t xml:space="preserve"> Page</w:t>
+          <w:noProof/>
+          <w:lang w:eastAsia="en-GB"/>
+        </w:rPr>
+        <w:drawing>
+          <wp:inline distT="0" distB="0" distL="0" distR="0" wp14:anchorId="49BEC580" wp14:editId="36AB8AE1">
+            <wp:extent cx="4953635" cy="2526244"/>
+            <wp:effectExtent l="0" t="0" r="0" b="0"/>
+            <wp:docPr id="3" name="Picture 3" descr="images/submit.jpg"/>
+            <wp:cNvGraphicFramePr>
+              <a:graphicFrameLocks xmlns:a="http://schemas.openxmlformats.org/drawingml/2006/main" noChangeAspect="1"/>
+            </wp:cNvGraphicFramePr>
+            <a:graphic xmlns:a="http://schemas.openxmlformats.org/drawingml/2006/main">
+              <a:graphicData uri="http://schemas.openxmlformats.org/drawingml/2006/picture">
+                <pic:pic xmlns:pic="http://schemas.openxmlformats.org/drawingml/2006/picture">
+                  <pic:nvPicPr>
+                    <pic:cNvPr id="0" name="Picture 11" descr="images/submit.jpg"/>
+                    <pic:cNvPicPr>
+                      <a:picLocks noChangeAspect="1" noChangeArrowheads="1"/>
+                    </pic:cNvPicPr>
+                  </pic:nvPicPr>
+                  <pic:blipFill>
+                    <a:blip r:embed="rId6">
+                      <a:extLst>
+                        <a:ext uri="{28A0092B-C50C-407E-A947-70E740481C1C}">
+                          <a14:useLocalDpi xmlns:a14="http://schemas.microsoft.com/office/drawing/2010/main" val="0"/>
+                        </a:ext>
+                      </a:extLst>
+                    </a:blip>
+                    <a:srcRect/>
+                    <a:stretch>
+                      <a:fillRect/>
+                    </a:stretch>
+                  </pic:blipFill>
+                  <pic:spPr bwMode="auto">
+                    <a:xfrm>
+                      <a:off x="0" y="0"/>
+                      <a:ext cx="4980829" cy="2540112"/>
+                    </a:xfrm>
+                    <a:prstGeom prst="rect">
+                      <a:avLst/>
+                    </a:prstGeom>
+                    <a:noFill/>
+                    <a:ln>
+                      <a:noFill/>
+                    </a:ln>
+                  </pic:spPr>
+                </pic:pic>
+              </a:graphicData>
+            </a:graphic>
+          </wp:inline>
+        </w:drawing>
       </w:r>
     </w:p>
     <w:p>
       <w:pPr>
-        <w:rPr>
-          <w:rFonts w:ascii="Helvetica Neue" w:hAnsi="Helvetica Neue"/>
+        <w:jc w:val="center"/>
+        <w:rPr>
+          <w:rFonts w:ascii="Helvetica" w:hAnsi="Helvetica"/>
           <w:i/>
         </w:rPr>
       </w:pPr>
     </w:p>
     <w:p>
       <w:pPr>
-        <w:jc w:val="center"/>
-        <w:rPr>
-          <w:rFonts w:ascii="Helvetica Neue" w:hAnsi="Helvetica Neue"/>
-          <w:i/>
-        </w:rPr>
-      </w:pPr>
-      <w:r>
-        <w:rPr>
-          <w:rFonts w:ascii="Helvetica Neue" w:hAnsi="Helvetica Neue"/>
-          <w:i/>
-        </w:rPr>
-        <w:pict>
-          <v:shape id="_x0000_i1026" type="#_x0000_t75" style="width:380.25pt;height:193.5pt">
-            <v:imagedata r:id="rId6" o:title="submit"/>
-          </v:shape>
-        </w:pict>
+        <w:pStyle w:val="Heading1"/>
+        <w:rPr>
+          <w:rFonts w:ascii="Helvetica" w:hAnsi="Helvetica"/>
+        </w:rPr>
+      </w:pPr>
+      <w:r>
+        <w:rPr>
+          <w:rFonts w:ascii="Helvetica" w:hAnsi="Helvetica"/>
+        </w:rPr>
+        <w:lastRenderedPageBreak/>
+        <w:t>References</w:t>
       </w:r>
     </w:p>
     <w:p>
       <w:pPr>
         <w:rPr>
-          <w:rFonts w:ascii="Helvetica Neue" w:hAnsi="Helvetica Neue"/>
-          <w:i/>
-        </w:rPr>
-      </w:pPr>
-      <w:r>
-        <w:rPr>
-          <w:rFonts w:ascii="Helvetica Neue" w:hAnsi="Helvetica Neue"/>
-          <w:i/>
-        </w:rPr>
-        <w:br w:type="page"/>
+          <w:rFonts w:ascii="Helvetica" w:hAnsi="Helvetica"/>
+        </w:rPr>
+      </w:pPr>
+      <w:r>
+        <w:rPr>
+          <w:rFonts w:ascii="Helvetica" w:hAnsi="Helvetica"/>
+        </w:rPr>
+        <w:t>This project uses the Flask-Material Framework, this modification to my styling was authorised by Sam Wilson and may need to be installed appropriately</w:t>
+      </w:r>
+      <w:r>
+        <w:rPr>
+          <w:rFonts w:ascii="Helvetica" w:hAnsi="Helvetica"/>
+        </w:rPr>
+        <w:t xml:space="preserve"> if not already done.</w:t>
       </w:r>
     </w:p>
     <w:p>
       <w:pPr>
         <w:pStyle w:val="Heading1"/>
         <w:rPr>
-          <w:rFonts w:ascii="Helvetica Neue" w:hAnsi="Helvetica Neue"/>
-        </w:rPr>
-      </w:pPr>
-      <w:r>
-        <w:rPr>
-          <w:rFonts w:ascii="Helvetica Neue" w:hAnsi="Helvetica Neue"/>
-        </w:rPr>
-        <w:lastRenderedPageBreak/>
+          <w:rFonts w:ascii="Helvetica" w:hAnsi="Helvetica"/>
+        </w:rPr>
+      </w:pPr>
+      <w:r>
+        <w:rPr>
+          <w:rFonts w:ascii="Helvetica" w:hAnsi="Helvetica"/>
+        </w:rPr>
         <w:t>Justification</w:t>
       </w:r>
       <w:r>
         <w:rPr>
-          <w:rFonts w:ascii="Helvetica Neue" w:hAnsi="Helvetica Neue"/>
+          <w:rFonts w:ascii="Helvetica" w:hAnsi="Helvetica"/>
         </w:rPr>
         <w:t xml:space="preserve"> of Layout</w:t>
       </w:r>
@@ -227,7 +318,21 @@
         <w:rPr>
           <w:rFonts w:ascii="Helvetica" w:hAnsi="Helvetica"/>
         </w:rPr>
-        <w:t>For the list view, the To Do list has been represented in the form of a table – this allows for clear separation between tasks and allows for each task to be clearly viewed, as it is represented on a single line. The alternativ</w:t>
+        <w:t xml:space="preserve">For the list view, the </w:t>
+      </w:r>
+      <w:proofErr w:type="gramStart"/>
+      <w:r>
+        <w:rPr>
+          <w:rFonts w:ascii="Helvetica" w:hAnsi="Helvetica"/>
+        </w:rPr>
+        <w:t>To</w:t>
+      </w:r>
+      <w:proofErr w:type="gramEnd"/>
+      <w:r>
+        <w:rPr>
+          <w:rFonts w:ascii="Helvetica" w:hAnsi="Helvetica"/>
+        </w:rPr>
+        <w:t xml:space="preserve"> Do list has been represented in the form of a table – this allows for clear separation between tasks and allows for each task to be clearly viewed, as it is represented on a single line. The alternativ</w:t>
       </w:r>
       <w:r>
         <w:rPr>
@@ -295,18 +400,18 @@
       <w:pPr>
         <w:pStyle w:val="Heading1"/>
         <w:rPr>
-          <w:rFonts w:ascii="Helvetica Neue" w:hAnsi="Helvetica Neue"/>
-        </w:rPr>
-      </w:pPr>
-      <w:r>
-        <w:rPr>
-          <w:rFonts w:ascii="Helvetica Neue" w:hAnsi="Helvetica Neue"/>
+          <w:rFonts w:ascii="Helvetica" w:hAnsi="Helvetica"/>
+        </w:rPr>
+      </w:pPr>
+      <w:r>
+        <w:rPr>
+          <w:rFonts w:ascii="Helvetica" w:hAnsi="Helvetica"/>
         </w:rPr>
         <w:t>Model</w:t>
       </w:r>
       <w:r>
         <w:rPr>
-          <w:rFonts w:ascii="Helvetica Neue" w:hAnsi="Helvetica Neue"/>
+          <w:rFonts w:ascii="Helvetica" w:hAnsi="Helvetica"/>
         </w:rPr>
         <w:t xml:space="preserve"> Implementation</w:t>
       </w:r>
@@ -321,7 +426,21 @@
         <w:rPr>
           <w:rFonts w:ascii="Helvetica" w:hAnsi="Helvetica"/>
         </w:rPr>
-        <w:t xml:space="preserve">The ToDo list application </w:t>
+        <w:t xml:space="preserve">The </w:t>
+      </w:r>
+      <w:proofErr w:type="spellStart"/>
+      <w:r>
+        <w:rPr>
+          <w:rFonts w:ascii="Helvetica" w:hAnsi="Helvetica"/>
+        </w:rPr>
+        <w:t>ToDo</w:t>
+      </w:r>
+      <w:proofErr w:type="spellEnd"/>
+      <w:r>
+        <w:rPr>
+          <w:rFonts w:ascii="Helvetica" w:hAnsi="Helvetica"/>
+        </w:rPr>
+        <w:t xml:space="preserve"> list application </w:t>
       </w:r>
       <w:r>
         <w:rPr>
@@ -358,7 +477,21 @@
         <w:rPr>
           <w:rFonts w:ascii="Helvetica" w:hAnsi="Helvetica"/>
         </w:rPr>
-        <w:t>This tier is the user interface for which the user properly interacts with. On the ToDo list application, the pending tasks are presented in the format of a table, which is easy for the user to interact with and understand. On the “new task” page, an online form is presented, so the user can easily input data and submit it with the click of a button. The presentation tier is a combination of HTML5 and CSS styling (provided by Flask-Material), which is used for templating and shaping the flask framework.</w:t>
+        <w:t xml:space="preserve">This tier is the user interface for which the user properly interacts with. On the </w:t>
+      </w:r>
+      <w:proofErr w:type="spellStart"/>
+      <w:r>
+        <w:rPr>
+          <w:rFonts w:ascii="Helvetica" w:hAnsi="Helvetica"/>
+        </w:rPr>
+        <w:t>ToDo</w:t>
+      </w:r>
+      <w:proofErr w:type="spellEnd"/>
+      <w:r>
+        <w:rPr>
+          <w:rFonts w:ascii="Helvetica" w:hAnsi="Helvetica"/>
+        </w:rPr>
+        <w:t xml:space="preserve"> list application, the pending tasks are presented in the format of a table, which is easy for the user to interact with and understand. On the “new task” page, an online form is presented, so the user can easily input data and submit it with the click of a button. The presentation tier is a combination of HTML5 and CSS styling (provided by Flask-Material), which is used for templating and shaping the flask framework.</w:t>
       </w:r>
     </w:p>
     <w:p>
@@ -371,26 +504,73 @@
         <w:rPr>
           <w:rFonts w:ascii="Helvetica" w:hAnsi="Helvetica"/>
         </w:rPr>
-        <w:t xml:space="preserve">Logic Tier – This layer co-ordinates the application, it processes commands and sorts logic. The main example is implemented using the Flask-WTF extension. When a user submits data, it does so in the form of a POST request in HTML. Flask-WTF allows us to render this data for the presentation tier, as well as process it for the Data tier.  </w:t>
-      </w:r>
-      <w:r>
-        <w:rPr>
-          <w:rFonts w:ascii="Helvetica" w:hAnsi="Helvetica"/>
-        </w:rPr>
-        <w:t>The form is represented as a class in python (refer to “forms.py”) with 2 different fields – “name” and “description” – Both are represented as String Fields as the user is expected to input a string of text into the fields so they can articulate what they actually want to do. Both are using the “InputRequired” field, in order to prevent the form from submitting empty fields.</w:t>
-      </w:r>
-      <w:r>
-        <w:rPr>
-          <w:rFonts w:ascii="Helvetica" w:hAnsi="Helvetica"/>
-        </w:rPr>
-        <w:t xml:space="preserve"> For this form, there is a security problem of CSRF, which allows third-party users submit data without the primary users permission, this can be easily prevented using WTF, as in the config.py file, we have enabled CSRF prevention and included an encrypted key on the server. The “</w:t>
+        <w:t>Logic Tier – This layer co-ordinates the application, it processes commands and sorts logic. The main example is implemented using the Flask-WTF extension. When a user submits data, it does so in the form of a POST request in HTML. Flask-WTF allows us to render this data for the presentation tier, as well as process it for the Data tier.  The form is represented as a class in python (refer to “forms.py”) with 2 different fields – “name” and “description” – Both are represented as String Fields as the user is expected to input a string of text into the fields so they can articulate what they actually want to do. Both are using the “</w:t>
+      </w:r>
+      <w:proofErr w:type="spellStart"/>
+      <w:r>
+        <w:rPr>
+          <w:rFonts w:ascii="Helvetica" w:hAnsi="Helvetica"/>
+        </w:rPr>
+        <w:t>InputRequired</w:t>
+      </w:r>
+      <w:proofErr w:type="spellEnd"/>
+      <w:r>
+        <w:rPr>
+          <w:rFonts w:ascii="Helvetica" w:hAnsi="Helvetica"/>
+        </w:rPr>
+        <w:t>” field, in order to prevent the form from submitting empty fields.</w:t>
+      </w:r>
+      <w:r>
+        <w:rPr>
+          <w:rFonts w:ascii="Helvetica" w:hAnsi="Helvetica"/>
+        </w:rPr>
+        <w:t xml:space="preserve"> For this form, there is a security problem of CSRF, which allows third-party users submit data without the primary </w:t>
+      </w:r>
+      <w:proofErr w:type="gramStart"/>
+      <w:r>
+        <w:rPr>
+          <w:rFonts w:ascii="Helvetica" w:hAnsi="Helvetica"/>
+        </w:rPr>
+        <w:t>users</w:t>
+      </w:r>
+      <w:proofErr w:type="gramEnd"/>
+      <w:r>
+        <w:rPr>
+          <w:rFonts w:ascii="Helvetica" w:hAnsi="Helvetica"/>
+        </w:rPr>
+        <w:t xml:space="preserve"> permission, this can be easily prevented using WTF, as in the config.py file, we have enabled CSRF prevention and included an encrypted key on the server. The “</w:t>
       </w:r>
       <w:r>
         <w:rPr>
           <w:rFonts w:ascii="Helvetica" w:hAnsi="Helvetica"/>
           <w:i/>
         </w:rPr>
-        <w:t xml:space="preserve">{{form.hidden_tag()}}” </w:t>
+        <w:t>{{</w:t>
+      </w:r>
+      <w:proofErr w:type="spellStart"/>
+      <w:proofErr w:type="gramStart"/>
+      <w:r>
+        <w:rPr>
+          <w:rFonts w:ascii="Helvetica" w:hAnsi="Helvetica"/>
+          <w:i/>
+        </w:rPr>
+        <w:t>form.hidden</w:t>
+      </w:r>
+      <w:proofErr w:type="gramEnd"/>
+      <w:r>
+        <w:rPr>
+          <w:rFonts w:ascii="Helvetica" w:hAnsi="Helvetica"/>
+          <w:i/>
+        </w:rPr>
+        <w:t>_tag</w:t>
+      </w:r>
+      <w:proofErr w:type="spellEnd"/>
+      <w:r>
+        <w:rPr>
+          <w:rFonts w:ascii="Helvetica" w:hAnsi="Helvetica"/>
+          <w:i/>
+        </w:rPr>
+        <w:t xml:space="preserve">()}}” </w:t>
       </w:r>
       <w:r>
         <w:rPr>
@@ -434,7 +614,21 @@
         <w:rPr>
           <w:rFonts w:ascii="Helvetica" w:hAnsi="Helvetica"/>
         </w:rPr>
-        <w:t>n the form of a database system. Using SQLAlchemy in flask, we are able to implement a database with relative ease. It is represented as a class in Python (check “models.py”) and has more fields than the form.</w:t>
+        <w:t xml:space="preserve">n the form of a database system. Using </w:t>
+      </w:r>
+      <w:proofErr w:type="spellStart"/>
+      <w:r>
+        <w:rPr>
+          <w:rFonts w:ascii="Helvetica" w:hAnsi="Helvetica"/>
+        </w:rPr>
+        <w:t>SQLAlchemy</w:t>
+      </w:r>
+      <w:proofErr w:type="spellEnd"/>
+      <w:r>
+        <w:rPr>
+          <w:rFonts w:ascii="Helvetica" w:hAnsi="Helvetica"/>
+        </w:rPr>
+        <w:t xml:space="preserve"> in flask, we are able to implement a database with relative ease. It is represented as a class in Python (check “models.py”) and has more fields than the form.</w:t>
       </w:r>
     </w:p>
     <w:p>
@@ -489,19 +683,7 @@
         <w:rPr>
           <w:rFonts w:ascii="Helvetica" w:hAnsi="Helvetica"/>
         </w:rPr>
-        <w:t xml:space="preserve">Name – This is the </w:t>
-      </w:r>
-      <w:r>
-        <w:rPr>
-          <w:rFonts w:ascii="Helvetica" w:hAnsi="Helvetica"/>
-        </w:rPr>
-        <w:t>description</w:t>
-      </w:r>
-      <w:r>
-        <w:rPr>
-          <w:rFonts w:ascii="Helvetica" w:hAnsi="Helvetica"/>
-        </w:rPr>
-        <w:t xml:space="preserve"> of a task, this is stored as Unicode as it allows for unrestricted input, if we want to restrict the input, we can either do it in the Form class, or by changing the Type in the model to String.</w:t>
+        <w:t>Name – This is the description of a task, this is stored as Unicode as it allows for unrestricted input, if we want to restrict the input, we can either do it in the Form class, or by changing the Type in the model to String.</w:t>
       </w:r>
     </w:p>
     <w:p>
@@ -533,11 +715,19 @@
           <w:rFonts w:ascii="Helvetica" w:hAnsi="Helvetica"/>
         </w:rPr>
       </w:pPr>
-      <w:r>
-        <w:rPr>
-          <w:rFonts w:ascii="Helvetica" w:hAnsi="Helvetica"/>
-        </w:rPr>
-        <w:t xml:space="preserve">Is_Done – this is a Boolean variable to see if the task is complete or not, and is primarily used for filtering. It is set to default upon creation, but can be altered by the user </w:t>
+      <w:proofErr w:type="spellStart"/>
+      <w:r>
+        <w:rPr>
+          <w:rFonts w:ascii="Helvetica" w:hAnsi="Helvetica"/>
+        </w:rPr>
+        <w:t>Is_Done</w:t>
+      </w:r>
+      <w:proofErr w:type="spellEnd"/>
+      <w:r>
+        <w:rPr>
+          <w:rFonts w:ascii="Helvetica" w:hAnsi="Helvetica"/>
+        </w:rPr>
+        <w:t xml:space="preserve"> – this is a Boolean variable to see if the task is complete or not, and is primarily used for filtering. It is set to default upon creation, but can be altered by the user </w:t>
       </w:r>
       <w:r>
         <w:rPr>
@@ -556,7 +746,49 @@
         <w:rPr>
           <w:rFonts w:ascii="Helvetica" w:hAnsi="Helvetica"/>
         </w:rPr>
-        <w:t>The database file is created using “db_create.py”. This creates a file called “app.db” where the entries are stored. If there are changes to the database, then this can be altered using the db_migrate, which allows the DB model to change, or even be rolled back to an earlier iteration if something were to go wrong – these are stored in the db_respository directory in the file system.</w:t>
+        <w:t>The database file is created using “db_create.py”. This creates a file called “</w:t>
+      </w:r>
+      <w:proofErr w:type="spellStart"/>
+      <w:r>
+        <w:rPr>
+          <w:rFonts w:ascii="Helvetica" w:hAnsi="Helvetica"/>
+        </w:rPr>
+        <w:t>app.db</w:t>
+      </w:r>
+      <w:proofErr w:type="spellEnd"/>
+      <w:r>
+        <w:rPr>
+          <w:rFonts w:ascii="Helvetica" w:hAnsi="Helvetica"/>
+        </w:rPr>
+        <w:t xml:space="preserve">” where the entries are stored. If there are changes to the database, then this can be altered using the </w:t>
+      </w:r>
+      <w:proofErr w:type="spellStart"/>
+      <w:r>
+        <w:rPr>
+          <w:rFonts w:ascii="Helvetica" w:hAnsi="Helvetica"/>
+        </w:rPr>
+        <w:t>db_migrate</w:t>
+      </w:r>
+      <w:proofErr w:type="spellEnd"/>
+      <w:r>
+        <w:rPr>
+          <w:rFonts w:ascii="Helvetica" w:hAnsi="Helvetica"/>
+        </w:rPr>
+        <w:t xml:space="preserve">, which allows the DB model to change, or even be rolled back to an earlier iteration if something were to go wrong – these are stored in the </w:t>
+      </w:r>
+      <w:proofErr w:type="spellStart"/>
+      <w:r>
+        <w:rPr>
+          <w:rFonts w:ascii="Helvetica" w:hAnsi="Helvetica"/>
+        </w:rPr>
+        <w:t>db_respository</w:t>
+      </w:r>
+      <w:proofErr w:type="spellEnd"/>
+      <w:r>
+        <w:rPr>
+          <w:rFonts w:ascii="Helvetica" w:hAnsi="Helvetica"/>
+        </w:rPr>
+        <w:t xml:space="preserve"> directory in the file system.</w:t>
       </w:r>
     </w:p>
     <w:p>
@@ -569,7 +801,21 @@
         <w:rPr>
           <w:rFonts w:ascii="Helvetica" w:hAnsi="Helvetica"/>
         </w:rPr>
-        <w:t>In short, the three layers interact in an operation like so – the User inputs data via the presentation layer and submits a POST request, this data is then processed through the Logic Tier, where it creates a new database entry using the specific string inputs submitted by the user, this change is then committed and stored to the Database file, when a GET request is submitted, the data is retrieved from the Data Layer by the logic layer in the form of a query (which is handled by SQLAlchemy) This data is then represented sequentially in the form of a table on the presentation layer, which the user can interact with.</w:t>
+        <w:t xml:space="preserve">In short, the three layers interact in an operation like so – the User inputs data via the presentation layer and submits a POST request, this data is then processed through the Logic Tier, where it creates a new database entry using the specific string inputs submitted by the user, this change is then committed and stored to the Database file, when a GET request is submitted, the data is retrieved from the Data Layer by the logic layer in the form of a query (which is handled by </w:t>
+      </w:r>
+      <w:proofErr w:type="spellStart"/>
+      <w:r>
+        <w:rPr>
+          <w:rFonts w:ascii="Helvetica" w:hAnsi="Helvetica"/>
+        </w:rPr>
+        <w:t>SQLAlchemy</w:t>
+      </w:r>
+      <w:proofErr w:type="spellEnd"/>
+      <w:r>
+        <w:rPr>
+          <w:rFonts w:ascii="Helvetica" w:hAnsi="Helvetica"/>
+        </w:rPr>
+        <w:t>) This data is then represented sequentially in the form of a table on the presentation layer, which the user can interact with.</w:t>
       </w:r>
     </w:p>
     <w:p>
@@ -614,39 +860,820 @@
         </w:rPr>
         <w:t>the ID of the entry that the user wishes to change. The Boolean value of that entry in the Data layer is changed to “true” and the logic layer then refreshes the page to show the change has been made for the user on the presentation layer.</w:t>
       </w:r>
-      <w:bookmarkStart w:id="0" w:name="_GoBack"/>
-      <w:bookmarkEnd w:id="0"/>
     </w:p>
     <w:p>
       <w:pPr>
-        <w:pStyle w:val="Heading1"/>
-        <w:rPr>
-          <w:rFonts w:ascii="Helvetica Neue" w:hAnsi="Helvetica Neue"/>
-        </w:rPr>
-      </w:pPr>
-      <w:r>
-        <w:rPr>
-          <w:rFonts w:ascii="Helvetica Neue" w:hAnsi="Helvetica Neue"/>
-        </w:rPr>
-        <w:t>Evaluation</w:t>
+        <w:rPr>
+          <w:rFonts w:ascii="Helvetica" w:eastAsiaTheme="majorEastAsia" w:hAnsi="Helvetica" w:cstheme="majorBidi"/>
+          <w:color w:val="2E74B5" w:themeColor="accent1" w:themeShade="BF"/>
+          <w:sz w:val="32"/>
+          <w:szCs w:val="32"/>
+        </w:rPr>
+      </w:pPr>
+      <w:r>
+        <w:rPr>
+          <w:rFonts w:ascii="Helvetica" w:hAnsi="Helvetica"/>
+        </w:rPr>
+        <w:br w:type="page"/>
       </w:r>
     </w:p>
     <w:p>
       <w:pPr>
         <w:pStyle w:val="Heading1"/>
         <w:rPr>
-          <w:rFonts w:ascii="Helvetica Neue" w:hAnsi="Helvetica Neue"/>
-        </w:rPr>
-      </w:pPr>
-      <w:r>
-        <w:rPr>
-          <w:rFonts w:ascii="Helvetica Neue" w:hAnsi="Helvetica Neue"/>
-        </w:rPr>
-        <w:t>References</w:t>
+          <w:rFonts w:ascii="Helvetica" w:hAnsi="Helvetica"/>
+        </w:rPr>
+      </w:pPr>
+      <w:r>
+        <w:rPr>
+          <w:rFonts w:ascii="Helvetica" w:hAnsi="Helvetica"/>
+        </w:rPr>
+        <w:lastRenderedPageBreak/>
+        <w:t>Evaluation</w:t>
       </w:r>
     </w:p>
-    <w:p/>
-    <w:p/>
+    <w:p>
+      <w:pPr>
+        <w:rPr>
+          <w:rFonts w:ascii="Helvetica" w:hAnsi="Helvetica"/>
+          <w:i/>
+        </w:rPr>
+      </w:pPr>
+      <w:r>
+        <w:rPr>
+          <w:rFonts w:ascii="Helvetica" w:hAnsi="Helvetica"/>
+          <w:i/>
+        </w:rPr>
+        <w:t>Testing Table</w:t>
+      </w:r>
+    </w:p>
+    <w:tbl>
+      <w:tblPr>
+        <w:tblStyle w:val="GridTable3-Accent5"/>
+        <w:tblW w:w="0" w:type="auto"/>
+        <w:tblLook w:val="04A0" w:firstRow="1" w:lastRow="0" w:firstColumn="1" w:lastColumn="0" w:noHBand="0" w:noVBand="1"/>
+      </w:tblPr>
+      <w:tblGrid>
+        <w:gridCol w:w="2254"/>
+        <w:gridCol w:w="2254"/>
+        <w:gridCol w:w="2254"/>
+        <w:gridCol w:w="2254"/>
+      </w:tblGrid>
+      <w:tr>
+        <w:trPr>
+          <w:cnfStyle w:val="100000000000" w:firstRow="1" w:lastRow="0" w:firstColumn="0" w:lastColumn="0" w:oddVBand="0" w:evenVBand="0" w:oddHBand="0" w:evenHBand="0" w:firstRowFirstColumn="0" w:firstRowLastColumn="0" w:lastRowFirstColumn="0" w:lastRowLastColumn="0"/>
+        </w:trPr>
+        <w:tc>
+          <w:tcPr>
+            <w:cnfStyle w:val="001000000100" w:firstRow="0" w:lastRow="0" w:firstColumn="1" w:lastColumn="0" w:oddVBand="0" w:evenVBand="0" w:oddHBand="0" w:evenHBand="0" w:firstRowFirstColumn="1" w:firstRowLastColumn="0" w:lastRowFirstColumn="0" w:lastRowLastColumn="0"/>
+            <w:tcW w:w="2254" w:type="dxa"/>
+          </w:tcPr>
+          <w:p>
+            <w:pPr>
+              <w:jc w:val="left"/>
+              <w:rPr>
+                <w:rFonts w:ascii="Helvetica" w:hAnsi="Helvetica"/>
+              </w:rPr>
+            </w:pPr>
+            <w:r>
+              <w:rPr>
+                <w:rFonts w:ascii="Helvetica" w:hAnsi="Helvetica"/>
+              </w:rPr>
+              <w:t>What I’m Testing</w:t>
+            </w:r>
+          </w:p>
+        </w:tc>
+        <w:tc>
+          <w:tcPr>
+            <w:tcW w:w="2254" w:type="dxa"/>
+          </w:tcPr>
+          <w:p>
+            <w:pPr>
+              <w:cnfStyle w:val="100000000000" w:firstRow="1" w:lastRow="0" w:firstColumn="0" w:lastColumn="0" w:oddVBand="0" w:evenVBand="0" w:oddHBand="0" w:evenHBand="0" w:firstRowFirstColumn="0" w:firstRowLastColumn="0" w:lastRowFirstColumn="0" w:lastRowLastColumn="0"/>
+              <w:rPr>
+                <w:rFonts w:ascii="Helvetica" w:hAnsi="Helvetica"/>
+              </w:rPr>
+            </w:pPr>
+            <w:r>
+              <w:rPr>
+                <w:rFonts w:ascii="Helvetica" w:hAnsi="Helvetica"/>
+              </w:rPr>
+              <w:t>How</w:t>
+            </w:r>
+          </w:p>
+        </w:tc>
+        <w:tc>
+          <w:tcPr>
+            <w:tcW w:w="2254" w:type="dxa"/>
+          </w:tcPr>
+          <w:p>
+            <w:pPr>
+              <w:cnfStyle w:val="100000000000" w:firstRow="1" w:lastRow="0" w:firstColumn="0" w:lastColumn="0" w:oddVBand="0" w:evenVBand="0" w:oddHBand="0" w:evenHBand="0" w:firstRowFirstColumn="0" w:firstRowLastColumn="0" w:lastRowFirstColumn="0" w:lastRowLastColumn="0"/>
+              <w:rPr>
+                <w:rFonts w:ascii="Helvetica" w:hAnsi="Helvetica"/>
+              </w:rPr>
+            </w:pPr>
+            <w:r>
+              <w:rPr>
+                <w:rFonts w:ascii="Helvetica" w:hAnsi="Helvetica"/>
+              </w:rPr>
+              <w:t>Expected Result</w:t>
+            </w:r>
+          </w:p>
+        </w:tc>
+        <w:tc>
+          <w:tcPr>
+            <w:tcW w:w="2254" w:type="dxa"/>
+          </w:tcPr>
+          <w:p>
+            <w:pPr>
+              <w:cnfStyle w:val="100000000000" w:firstRow="1" w:lastRow="0" w:firstColumn="0" w:lastColumn="0" w:oddVBand="0" w:evenVBand="0" w:oddHBand="0" w:evenHBand="0" w:firstRowFirstColumn="0" w:firstRowLastColumn="0" w:lastRowFirstColumn="0" w:lastRowLastColumn="0"/>
+              <w:rPr>
+                <w:rFonts w:ascii="Helvetica" w:hAnsi="Helvetica"/>
+              </w:rPr>
+            </w:pPr>
+            <w:r>
+              <w:rPr>
+                <w:rFonts w:ascii="Helvetica" w:hAnsi="Helvetica"/>
+              </w:rPr>
+              <w:t>Actual Result</w:t>
+            </w:r>
+          </w:p>
+        </w:tc>
+      </w:tr>
+      <w:tr>
+        <w:trPr>
+          <w:cnfStyle w:val="000000100000" w:firstRow="0" w:lastRow="0" w:firstColumn="0" w:lastColumn="0" w:oddVBand="0" w:evenVBand="0" w:oddHBand="1" w:evenHBand="0" w:firstRowFirstColumn="0" w:firstRowLastColumn="0" w:lastRowFirstColumn="0" w:lastRowLastColumn="0"/>
+        </w:trPr>
+        <w:tc>
+          <w:tcPr>
+            <w:cnfStyle w:val="001000000000" w:firstRow="0" w:lastRow="0" w:firstColumn="1" w:lastColumn="0" w:oddVBand="0" w:evenVBand="0" w:oddHBand="0" w:evenHBand="0" w:firstRowFirstColumn="0" w:firstRowLastColumn="0" w:lastRowFirstColumn="0" w:lastRowLastColumn="0"/>
+            <w:tcW w:w="2254" w:type="dxa"/>
+          </w:tcPr>
+          <w:p>
+            <w:pPr>
+              <w:jc w:val="left"/>
+              <w:rPr>
+                <w:rFonts w:ascii="Helvetica" w:hAnsi="Helvetica"/>
+              </w:rPr>
+            </w:pPr>
+            <w:r>
+              <w:rPr>
+                <w:rFonts w:ascii="Helvetica" w:hAnsi="Helvetica"/>
+              </w:rPr>
+              <w:t>If hyperlinks work</w:t>
+            </w:r>
+          </w:p>
+        </w:tc>
+        <w:tc>
+          <w:tcPr>
+            <w:tcW w:w="2254" w:type="dxa"/>
+          </w:tcPr>
+          <w:p>
+            <w:pPr>
+              <w:cnfStyle w:val="000000100000" w:firstRow="0" w:lastRow="0" w:firstColumn="0" w:lastColumn="0" w:oddVBand="0" w:evenVBand="0" w:oddHBand="1" w:evenHBand="0" w:firstRowFirstColumn="0" w:firstRowLastColumn="0" w:lastRowFirstColumn="0" w:lastRowLastColumn="0"/>
+              <w:rPr>
+                <w:rFonts w:ascii="Helvetica" w:hAnsi="Helvetica"/>
+              </w:rPr>
+            </w:pPr>
+            <w:r>
+              <w:rPr>
+                <w:rFonts w:ascii="Helvetica" w:hAnsi="Helvetica"/>
+              </w:rPr>
+              <w:t>Click every hyperlink in the navigation bar</w:t>
+            </w:r>
+          </w:p>
+        </w:tc>
+        <w:tc>
+          <w:tcPr>
+            <w:tcW w:w="2254" w:type="dxa"/>
+          </w:tcPr>
+          <w:p>
+            <w:pPr>
+              <w:cnfStyle w:val="000000100000" w:firstRow="0" w:lastRow="0" w:firstColumn="0" w:lastColumn="0" w:oddVBand="0" w:evenVBand="0" w:oddHBand="1" w:evenHBand="0" w:firstRowFirstColumn="0" w:firstRowLastColumn="0" w:lastRowFirstColumn="0" w:lastRowLastColumn="0"/>
+              <w:rPr>
+                <w:rFonts w:ascii="Helvetica" w:hAnsi="Helvetica"/>
+              </w:rPr>
+            </w:pPr>
+            <w:r>
+              <w:rPr>
+                <w:rFonts w:ascii="Helvetica" w:hAnsi="Helvetica"/>
+              </w:rPr>
+              <w:t xml:space="preserve">Every link should navigate </w:t>
+            </w:r>
+            <w:r>
+              <w:rPr>
+                <w:rFonts w:ascii="Helvetica" w:hAnsi="Helvetica"/>
+              </w:rPr>
+              <w:t>to the page advertised</w:t>
+            </w:r>
+          </w:p>
+        </w:tc>
+        <w:tc>
+          <w:tcPr>
+            <w:tcW w:w="2254" w:type="dxa"/>
+          </w:tcPr>
+          <w:p>
+            <w:pPr>
+              <w:cnfStyle w:val="000000100000" w:firstRow="0" w:lastRow="0" w:firstColumn="0" w:lastColumn="0" w:oddVBand="0" w:evenVBand="0" w:oddHBand="1" w:evenHBand="0" w:firstRowFirstColumn="0" w:firstRowLastColumn="0" w:lastRowFirstColumn="0" w:lastRowLastColumn="0"/>
+              <w:rPr>
+                <w:rFonts w:ascii="Helvetica" w:hAnsi="Helvetica"/>
+              </w:rPr>
+            </w:pPr>
+            <w:r>
+              <w:rPr>
+                <w:rFonts w:ascii="Helvetica" w:hAnsi="Helvetica"/>
+              </w:rPr>
+              <w:t>As expected</w:t>
+            </w:r>
+          </w:p>
+        </w:tc>
+      </w:tr>
+      <w:tr>
+        <w:trPr>
+          <w:trHeight w:val="1628"/>
+        </w:trPr>
+        <w:tc>
+          <w:tcPr>
+            <w:cnfStyle w:val="001000000000" w:firstRow="0" w:lastRow="0" w:firstColumn="1" w:lastColumn="0" w:oddVBand="0" w:evenVBand="0" w:oddHBand="0" w:evenHBand="0" w:firstRowFirstColumn="0" w:firstRowLastColumn="0" w:lastRowFirstColumn="0" w:lastRowLastColumn="0"/>
+            <w:tcW w:w="2254" w:type="dxa"/>
+          </w:tcPr>
+          <w:p>
+            <w:pPr>
+              <w:jc w:val="left"/>
+              <w:rPr>
+                <w:rFonts w:ascii="Helvetica" w:hAnsi="Helvetica"/>
+              </w:rPr>
+            </w:pPr>
+            <w:r>
+              <w:rPr>
+                <w:rFonts w:ascii="Helvetica" w:hAnsi="Helvetica"/>
+              </w:rPr>
+              <w:t>If the website scales appropriately</w:t>
+            </w:r>
+          </w:p>
+        </w:tc>
+        <w:tc>
+          <w:tcPr>
+            <w:tcW w:w="2254" w:type="dxa"/>
+          </w:tcPr>
+          <w:p>
+            <w:pPr>
+              <w:cnfStyle w:val="000000000000" w:firstRow="0" w:lastRow="0" w:firstColumn="0" w:lastColumn="0" w:oddVBand="0" w:evenVBand="0" w:oddHBand="0" w:evenHBand="0" w:firstRowFirstColumn="0" w:firstRowLastColumn="0" w:lastRowFirstColumn="0" w:lastRowLastColumn="0"/>
+              <w:rPr>
+                <w:rFonts w:ascii="Helvetica" w:hAnsi="Helvetica"/>
+              </w:rPr>
+            </w:pPr>
+            <w:r>
+              <w:rPr>
+                <w:rFonts w:ascii="Helvetica" w:hAnsi="Helvetica"/>
+              </w:rPr>
+              <w:t>Use developer tools to view the website at various resolutions</w:t>
+            </w:r>
+          </w:p>
+        </w:tc>
+        <w:tc>
+          <w:tcPr>
+            <w:tcW w:w="2254" w:type="dxa"/>
+          </w:tcPr>
+          <w:p>
+            <w:pPr>
+              <w:cnfStyle w:val="000000000000" w:firstRow="0" w:lastRow="0" w:firstColumn="0" w:lastColumn="0" w:oddVBand="0" w:evenVBand="0" w:oddHBand="0" w:evenHBand="0" w:firstRowFirstColumn="0" w:firstRowLastColumn="0" w:lastRowFirstColumn="0" w:lastRowLastColumn="0"/>
+              <w:rPr>
+                <w:rFonts w:ascii="Helvetica" w:hAnsi="Helvetica"/>
+              </w:rPr>
+            </w:pPr>
+            <w:r>
+              <w:rPr>
+                <w:rFonts w:ascii="Helvetica" w:hAnsi="Helvetica"/>
+              </w:rPr>
+              <w:t>The contents should resize</w:t>
+            </w:r>
+          </w:p>
+        </w:tc>
+        <w:tc>
+          <w:tcPr>
+            <w:tcW w:w="2254" w:type="dxa"/>
+          </w:tcPr>
+          <w:p>
+            <w:pPr>
+              <w:cnfStyle w:val="000000000000" w:firstRow="0" w:lastRow="0" w:firstColumn="0" w:lastColumn="0" w:oddVBand="0" w:evenVBand="0" w:oddHBand="0" w:evenHBand="0" w:firstRowFirstColumn="0" w:firstRowLastColumn="0" w:lastRowFirstColumn="0" w:lastRowLastColumn="0"/>
+              <w:rPr>
+                <w:rFonts w:ascii="Helvetica" w:hAnsi="Helvetica"/>
+              </w:rPr>
+            </w:pPr>
+            <w:r>
+              <w:rPr>
+                <w:rFonts w:ascii="Helvetica" w:hAnsi="Helvetica"/>
+              </w:rPr>
+              <w:t xml:space="preserve">The page typically scales well, but there seems to be an issue with the mobile navigation bar not activating. </w:t>
+            </w:r>
+          </w:p>
+        </w:tc>
+      </w:tr>
+      <w:tr>
+        <w:trPr>
+          <w:cnfStyle w:val="000000100000" w:firstRow="0" w:lastRow="0" w:firstColumn="0" w:lastColumn="0" w:oddVBand="0" w:evenVBand="0" w:oddHBand="1" w:evenHBand="0" w:firstRowFirstColumn="0" w:firstRowLastColumn="0" w:lastRowFirstColumn="0" w:lastRowLastColumn="0"/>
+          <w:trHeight w:val="215"/>
+        </w:trPr>
+        <w:tc>
+          <w:tcPr>
+            <w:cnfStyle w:val="001000000000" w:firstRow="0" w:lastRow="0" w:firstColumn="1" w:lastColumn="0" w:oddVBand="0" w:evenVBand="0" w:oddHBand="0" w:evenHBand="0" w:firstRowFirstColumn="0" w:firstRowLastColumn="0" w:lastRowFirstColumn="0" w:lastRowLastColumn="0"/>
+            <w:tcW w:w="2254" w:type="dxa"/>
+          </w:tcPr>
+          <w:p>
+            <w:pPr>
+              <w:jc w:val="left"/>
+              <w:rPr>
+                <w:rFonts w:ascii="Helvetica" w:hAnsi="Helvetica"/>
+              </w:rPr>
+            </w:pPr>
+            <w:r>
+              <w:rPr>
+                <w:rFonts w:ascii="Helvetica" w:hAnsi="Helvetica"/>
+              </w:rPr>
+              <w:t>If the form accepts an empty entry</w:t>
+            </w:r>
+          </w:p>
+        </w:tc>
+        <w:tc>
+          <w:tcPr>
+            <w:tcW w:w="2254" w:type="dxa"/>
+          </w:tcPr>
+          <w:p>
+            <w:pPr>
+              <w:cnfStyle w:val="000000100000" w:firstRow="0" w:lastRow="0" w:firstColumn="0" w:lastColumn="0" w:oddVBand="0" w:evenVBand="0" w:oddHBand="1" w:evenHBand="0" w:firstRowFirstColumn="0" w:firstRowLastColumn="0" w:lastRowFirstColumn="0" w:lastRowLastColumn="0"/>
+              <w:rPr>
+                <w:rFonts w:ascii="Helvetica" w:hAnsi="Helvetica"/>
+              </w:rPr>
+            </w:pPr>
+            <w:r>
+              <w:rPr>
+                <w:rFonts w:ascii="Helvetica" w:hAnsi="Helvetica"/>
+              </w:rPr>
+              <w:t>Submit a new task form with no data entered</w:t>
+            </w:r>
+          </w:p>
+        </w:tc>
+        <w:tc>
+          <w:tcPr>
+            <w:tcW w:w="2254" w:type="dxa"/>
+          </w:tcPr>
+          <w:p>
+            <w:pPr>
+              <w:cnfStyle w:val="000000100000" w:firstRow="0" w:lastRow="0" w:firstColumn="0" w:lastColumn="0" w:oddVBand="0" w:evenVBand="0" w:oddHBand="1" w:evenHBand="0" w:firstRowFirstColumn="0" w:firstRowLastColumn="0" w:lastRowFirstColumn="0" w:lastRowLastColumn="0"/>
+              <w:rPr>
+                <w:rFonts w:ascii="Helvetica" w:hAnsi="Helvetica"/>
+              </w:rPr>
+            </w:pPr>
+            <w:r>
+              <w:rPr>
+                <w:rFonts w:ascii="Helvetica" w:hAnsi="Helvetica"/>
+              </w:rPr>
+              <w:t>The form should not validate and the webpage will refresh</w:t>
+            </w:r>
+          </w:p>
+        </w:tc>
+        <w:tc>
+          <w:tcPr>
+            <w:tcW w:w="2254" w:type="dxa"/>
+          </w:tcPr>
+          <w:p>
+            <w:pPr>
+              <w:cnfStyle w:val="000000100000" w:firstRow="0" w:lastRow="0" w:firstColumn="0" w:lastColumn="0" w:oddVBand="0" w:evenVBand="0" w:oddHBand="1" w:evenHBand="0" w:firstRowFirstColumn="0" w:firstRowLastColumn="0" w:lastRowFirstColumn="0" w:lastRowLastColumn="0"/>
+              <w:rPr>
+                <w:rFonts w:ascii="Helvetica" w:hAnsi="Helvetica"/>
+              </w:rPr>
+            </w:pPr>
+            <w:r>
+              <w:rPr>
+                <w:rFonts w:ascii="Helvetica" w:hAnsi="Helvetica"/>
+              </w:rPr>
+              <w:t>As expected</w:t>
+            </w:r>
+          </w:p>
+        </w:tc>
+      </w:tr>
+      <w:tr>
+        <w:trPr>
+          <w:trHeight w:val="1106"/>
+        </w:trPr>
+        <w:tc>
+          <w:tcPr>
+            <w:cnfStyle w:val="001000000000" w:firstRow="0" w:lastRow="0" w:firstColumn="1" w:lastColumn="0" w:oddVBand="0" w:evenVBand="0" w:oddHBand="0" w:evenHBand="0" w:firstRowFirstColumn="0" w:firstRowLastColumn="0" w:lastRowFirstColumn="0" w:lastRowLastColumn="0"/>
+            <w:tcW w:w="2254" w:type="dxa"/>
+          </w:tcPr>
+          <w:p>
+            <w:pPr>
+              <w:jc w:val="left"/>
+              <w:rPr>
+                <w:rFonts w:ascii="Helvetica" w:hAnsi="Helvetica"/>
+              </w:rPr>
+            </w:pPr>
+            <w:r>
+              <w:rPr>
+                <w:rFonts w:ascii="Helvetica" w:hAnsi="Helvetica"/>
+              </w:rPr>
+              <w:t>If entries add to the database correctly</w:t>
+            </w:r>
+          </w:p>
+        </w:tc>
+        <w:tc>
+          <w:tcPr>
+            <w:tcW w:w="2254" w:type="dxa"/>
+          </w:tcPr>
+          <w:p>
+            <w:pPr>
+              <w:cnfStyle w:val="000000000000" w:firstRow="0" w:lastRow="0" w:firstColumn="0" w:lastColumn="0" w:oddVBand="0" w:evenVBand="0" w:oddHBand="0" w:evenHBand="0" w:firstRowFirstColumn="0" w:firstRowLastColumn="0" w:lastRowFirstColumn="0" w:lastRowLastColumn="0"/>
+              <w:rPr>
+                <w:rFonts w:ascii="Helvetica" w:hAnsi="Helvetica"/>
+              </w:rPr>
+            </w:pPr>
+            <w:r>
+              <w:rPr>
+                <w:rFonts w:ascii="Helvetica" w:hAnsi="Helvetica"/>
+              </w:rPr>
+              <w:t>Add a new entry via the “new task” form</w:t>
+            </w:r>
+          </w:p>
+        </w:tc>
+        <w:tc>
+          <w:tcPr>
+            <w:tcW w:w="2254" w:type="dxa"/>
+          </w:tcPr>
+          <w:p>
+            <w:pPr>
+              <w:cnfStyle w:val="000000000000" w:firstRow="0" w:lastRow="0" w:firstColumn="0" w:lastColumn="0" w:oddVBand="0" w:evenVBand="0" w:oddHBand="0" w:evenHBand="0" w:firstRowFirstColumn="0" w:firstRowLastColumn="0" w:lastRowFirstColumn="0" w:lastRowLastColumn="0"/>
+              <w:rPr>
+                <w:rFonts w:ascii="Helvetica" w:hAnsi="Helvetica"/>
+              </w:rPr>
+            </w:pPr>
+            <w:r>
+              <w:rPr>
+                <w:rFonts w:ascii="Helvetica" w:hAnsi="Helvetica"/>
+              </w:rPr>
+              <w:t>The form should validate and add the entry – displaying it on the home screen</w:t>
+            </w:r>
+          </w:p>
+        </w:tc>
+        <w:tc>
+          <w:tcPr>
+            <w:tcW w:w="2254" w:type="dxa"/>
+          </w:tcPr>
+          <w:p>
+            <w:pPr>
+              <w:cnfStyle w:val="000000000000" w:firstRow="0" w:lastRow="0" w:firstColumn="0" w:lastColumn="0" w:oddVBand="0" w:evenVBand="0" w:oddHBand="0" w:evenHBand="0" w:firstRowFirstColumn="0" w:firstRowLastColumn="0" w:lastRowFirstColumn="0" w:lastRowLastColumn="0"/>
+              <w:rPr>
+                <w:rFonts w:ascii="Helvetica" w:hAnsi="Helvetica"/>
+              </w:rPr>
+            </w:pPr>
+            <w:r>
+              <w:rPr>
+                <w:rFonts w:ascii="Helvetica" w:hAnsi="Helvetica"/>
+              </w:rPr>
+              <w:t>As expected</w:t>
+            </w:r>
+          </w:p>
+        </w:tc>
+      </w:tr>
+      <w:tr>
+        <w:trPr>
+          <w:cnfStyle w:val="000000100000" w:firstRow="0" w:lastRow="0" w:firstColumn="0" w:lastColumn="0" w:oddVBand="0" w:evenVBand="0" w:oddHBand="1" w:evenHBand="0" w:firstRowFirstColumn="0" w:firstRowLastColumn="0" w:lastRowFirstColumn="0" w:lastRowLastColumn="0"/>
+          <w:trHeight w:val="215"/>
+        </w:trPr>
+        <w:tc>
+          <w:tcPr>
+            <w:cnfStyle w:val="001000000000" w:firstRow="0" w:lastRow="0" w:firstColumn="1" w:lastColumn="0" w:oddVBand="0" w:evenVBand="0" w:oddHBand="0" w:evenHBand="0" w:firstRowFirstColumn="0" w:firstRowLastColumn="0" w:lastRowFirstColumn="0" w:lastRowLastColumn="0"/>
+            <w:tcW w:w="2254" w:type="dxa"/>
+          </w:tcPr>
+          <w:p>
+            <w:pPr>
+              <w:jc w:val="left"/>
+              <w:rPr>
+                <w:rFonts w:ascii="Helvetica" w:hAnsi="Helvetica"/>
+              </w:rPr>
+            </w:pPr>
+            <w:r>
+              <w:rPr>
+                <w:rFonts w:ascii="Helvetica" w:hAnsi="Helvetica"/>
+              </w:rPr>
+              <w:t>Database filters work correctly</w:t>
+            </w:r>
+          </w:p>
+        </w:tc>
+        <w:tc>
+          <w:tcPr>
+            <w:tcW w:w="2254" w:type="dxa"/>
+          </w:tcPr>
+          <w:p>
+            <w:pPr>
+              <w:cnfStyle w:val="000000100000" w:firstRow="0" w:lastRow="0" w:firstColumn="0" w:lastColumn="0" w:oddVBand="0" w:evenVBand="0" w:oddHBand="1" w:evenHBand="0" w:firstRowFirstColumn="0" w:firstRowLastColumn="0" w:lastRowFirstColumn="0" w:lastRowLastColumn="0"/>
+              <w:rPr>
+                <w:rFonts w:ascii="Helvetica" w:hAnsi="Helvetica"/>
+              </w:rPr>
+            </w:pPr>
+            <w:r>
+              <w:rPr>
+                <w:rFonts w:ascii="Helvetica" w:hAnsi="Helvetica"/>
+              </w:rPr>
+              <w:t>View Pending and complete tasks correctly, and view them against the database values</w:t>
+            </w:r>
+          </w:p>
+        </w:tc>
+        <w:tc>
+          <w:tcPr>
+            <w:tcW w:w="2254" w:type="dxa"/>
+          </w:tcPr>
+          <w:p>
+            <w:pPr>
+              <w:cnfStyle w:val="000000100000" w:firstRow="0" w:lastRow="0" w:firstColumn="0" w:lastColumn="0" w:oddVBand="0" w:evenVBand="0" w:oddHBand="1" w:evenHBand="0" w:firstRowFirstColumn="0" w:firstRowLastColumn="0" w:lastRowFirstColumn="0" w:lastRowLastColumn="0"/>
+              <w:rPr>
+                <w:rFonts w:ascii="Helvetica" w:hAnsi="Helvetica"/>
+              </w:rPr>
+            </w:pPr>
+            <w:r>
+              <w:rPr>
+                <w:rFonts w:ascii="Helvetica" w:hAnsi="Helvetica"/>
+              </w:rPr>
+              <w:t xml:space="preserve">The pending tasks page should only show entries where </w:t>
+            </w:r>
+            <w:proofErr w:type="spellStart"/>
+            <w:r>
+              <w:rPr>
+                <w:rFonts w:ascii="Helvetica" w:hAnsi="Helvetica"/>
+              </w:rPr>
+              <w:t>is_done</w:t>
+            </w:r>
+            <w:proofErr w:type="spellEnd"/>
+            <w:r>
+              <w:rPr>
+                <w:rFonts w:ascii="Helvetica" w:hAnsi="Helvetica"/>
+              </w:rPr>
+              <w:t xml:space="preserve"> </w:t>
+            </w:r>
+            <w:proofErr w:type="gramStart"/>
+            <w:r>
+              <w:rPr>
+                <w:rFonts w:ascii="Helvetica" w:hAnsi="Helvetica"/>
+              </w:rPr>
+              <w:t>=  False</w:t>
+            </w:r>
+            <w:proofErr w:type="gramEnd"/>
+            <w:r>
+              <w:rPr>
+                <w:rFonts w:ascii="Helvetica" w:hAnsi="Helvetica"/>
+              </w:rPr>
+              <w:t>, completed tasks should display the opposite</w:t>
+            </w:r>
+          </w:p>
+        </w:tc>
+        <w:tc>
+          <w:tcPr>
+            <w:tcW w:w="2254" w:type="dxa"/>
+          </w:tcPr>
+          <w:p>
+            <w:pPr>
+              <w:cnfStyle w:val="000000100000" w:firstRow="0" w:lastRow="0" w:firstColumn="0" w:lastColumn="0" w:oddVBand="0" w:evenVBand="0" w:oddHBand="1" w:evenHBand="0" w:firstRowFirstColumn="0" w:firstRowLastColumn="0" w:lastRowFirstColumn="0" w:lastRowLastColumn="0"/>
+              <w:rPr>
+                <w:rFonts w:ascii="Helvetica" w:hAnsi="Helvetica"/>
+              </w:rPr>
+            </w:pPr>
+            <w:r>
+              <w:rPr>
+                <w:rFonts w:ascii="Helvetica" w:hAnsi="Helvetica"/>
+              </w:rPr>
+              <w:t>As expected</w:t>
+            </w:r>
+          </w:p>
+        </w:tc>
+      </w:tr>
+      <w:tr>
+        <w:trPr>
+          <w:trHeight w:val="215"/>
+        </w:trPr>
+        <w:tc>
+          <w:tcPr>
+            <w:cnfStyle w:val="001000000000" w:firstRow="0" w:lastRow="0" w:firstColumn="1" w:lastColumn="0" w:oddVBand="0" w:evenVBand="0" w:oddHBand="0" w:evenHBand="0" w:firstRowFirstColumn="0" w:firstRowLastColumn="0" w:lastRowFirstColumn="0" w:lastRowLastColumn="0"/>
+            <w:tcW w:w="2254" w:type="dxa"/>
+          </w:tcPr>
+          <w:p>
+            <w:pPr>
+              <w:jc w:val="left"/>
+              <w:rPr>
+                <w:rFonts w:ascii="Helvetica" w:hAnsi="Helvetica"/>
+              </w:rPr>
+            </w:pPr>
+            <w:r>
+              <w:rPr>
+                <w:rFonts w:ascii="Helvetica" w:hAnsi="Helvetica"/>
+              </w:rPr>
+              <w:t>If the “mark as done” button works correctly</w:t>
+            </w:r>
+          </w:p>
+        </w:tc>
+        <w:tc>
+          <w:tcPr>
+            <w:tcW w:w="2254" w:type="dxa"/>
+          </w:tcPr>
+          <w:p>
+            <w:pPr>
+              <w:cnfStyle w:val="000000000000" w:firstRow="0" w:lastRow="0" w:firstColumn="0" w:lastColumn="0" w:oddVBand="0" w:evenVBand="0" w:oddHBand="0" w:evenHBand="0" w:firstRowFirstColumn="0" w:firstRowLastColumn="0" w:lastRowFirstColumn="0" w:lastRowLastColumn="0"/>
+              <w:rPr>
+                <w:rFonts w:ascii="Helvetica" w:hAnsi="Helvetica"/>
+              </w:rPr>
+            </w:pPr>
+            <w:r>
+              <w:rPr>
+                <w:rFonts w:ascii="Helvetica" w:hAnsi="Helvetica"/>
+              </w:rPr>
+              <w:t>Create a task, and click on the “mark as done” button</w:t>
+            </w:r>
+          </w:p>
+        </w:tc>
+        <w:tc>
+          <w:tcPr>
+            <w:tcW w:w="2254" w:type="dxa"/>
+          </w:tcPr>
+          <w:p>
+            <w:pPr>
+              <w:cnfStyle w:val="000000000000" w:firstRow="0" w:lastRow="0" w:firstColumn="0" w:lastColumn="0" w:oddVBand="0" w:evenVBand="0" w:oddHBand="0" w:evenHBand="0" w:firstRowFirstColumn="0" w:firstRowLastColumn="0" w:lastRowFirstColumn="0" w:lastRowLastColumn="0"/>
+              <w:rPr>
+                <w:rFonts w:ascii="Helvetica" w:hAnsi="Helvetica"/>
+              </w:rPr>
+            </w:pPr>
+            <w:r>
+              <w:rPr>
+                <w:rFonts w:ascii="Helvetica" w:hAnsi="Helvetica"/>
+              </w:rPr>
+              <w:t xml:space="preserve">The pending tasks page should refresh and no longer show that specific task -  the </w:t>
+            </w:r>
+            <w:r>
+              <w:rPr>
+                <w:rFonts w:ascii="Helvetica" w:hAnsi="Helvetica"/>
+              </w:rPr>
+              <w:t>completed tasks should show this entry</w:t>
+            </w:r>
+          </w:p>
+        </w:tc>
+        <w:tc>
+          <w:tcPr>
+            <w:tcW w:w="2254" w:type="dxa"/>
+          </w:tcPr>
+          <w:p>
+            <w:pPr>
+              <w:cnfStyle w:val="000000000000" w:firstRow="0" w:lastRow="0" w:firstColumn="0" w:lastColumn="0" w:oddVBand="0" w:evenVBand="0" w:oddHBand="0" w:evenHBand="0" w:firstRowFirstColumn="0" w:firstRowLastColumn="0" w:lastRowFirstColumn="0" w:lastRowLastColumn="0"/>
+              <w:rPr>
+                <w:rFonts w:ascii="Helvetica" w:hAnsi="Helvetica"/>
+              </w:rPr>
+            </w:pPr>
+            <w:r>
+              <w:rPr>
+                <w:rFonts w:ascii="Helvetica" w:hAnsi="Helvetica"/>
+              </w:rPr>
+              <w:t>As expected</w:t>
+            </w:r>
+          </w:p>
+        </w:tc>
+      </w:tr>
+    </w:tbl>
+    <w:p>
+      <w:pPr>
+        <w:rPr>
+          <w:rFonts w:ascii="Helvetica" w:hAnsi="Helvetica"/>
+        </w:rPr>
+      </w:pPr>
+      <w:r>
+        <w:rPr>
+          <w:rFonts w:ascii="Helvetica" w:hAnsi="Helvetica"/>
+        </w:rPr>
+        <w:t xml:space="preserve">From these brief test cases, the application typically works as expected, however it has become apparent there is a scaling issue in my </w:t>
+      </w:r>
+      <w:r>
+        <w:rPr>
+          <w:rFonts w:ascii="Helvetica" w:hAnsi="Helvetica"/>
+        </w:rPr>
+        <w:t>application. This primarily seems to be because of the discrepancies in the flask-material plugin and its failure to load in the proper scripts and icon files for the application. If I were to rewrite this application, I would not be using the wrapper files for flask, but ins</w:t>
+      </w:r>
+      <w:r>
+        <w:rPr>
+          <w:rFonts w:ascii="Helvetica" w:hAnsi="Helvetica"/>
+        </w:rPr>
+        <w:t>t</w:t>
+      </w:r>
+      <w:r>
+        <w:rPr>
+          <w:rFonts w:ascii="Helvetica" w:hAnsi="Helvetica"/>
+        </w:rPr>
+        <w:t xml:space="preserve">ead load the files manually and link it in my own base file for complete control and hopefully get a </w:t>
+      </w:r>
+      <w:r>
+        <w:rPr>
+          <w:rFonts w:ascii="Helvetica" w:hAnsi="Helvetica"/>
+        </w:rPr>
+        <w:t>better</w:t>
+      </w:r>
+      <w:r>
+        <w:rPr>
+          <w:rFonts w:ascii="Helvetica" w:hAnsi="Helvetica"/>
+        </w:rPr>
+        <w:t xml:space="preserve"> expected output.</w:t>
+      </w:r>
+    </w:p>
+    <w:p>
+      <w:pPr>
+        <w:rPr>
+          <w:rFonts w:ascii="Helvetica" w:hAnsi="Helvetica"/>
+        </w:rPr>
+      </w:pPr>
+    </w:p>
+    <w:p>
+      <w:pPr>
+        <w:rPr>
+          <w:rFonts w:ascii="Helvetica" w:hAnsi="Helvetica"/>
+        </w:rPr>
+      </w:pPr>
+      <w:r>
+        <w:rPr>
+          <w:rFonts w:ascii="Helvetica" w:hAnsi="Helvetica"/>
+        </w:rPr>
+        <w:t>The primary challenge in this app</w:t>
+      </w:r>
+      <w:r>
+        <w:rPr>
+          <w:rFonts w:ascii="Helvetica" w:hAnsi="Helvetica"/>
+        </w:rPr>
+        <w:t xml:space="preserve">lication was getting the data from the </w:t>
+      </w:r>
+      <w:r>
+        <w:rPr>
+          <w:rFonts w:ascii="Helvetica" w:hAnsi="Helvetica"/>
+        </w:rPr>
+        <w:t>form to properly process into the database</w:t>
+      </w:r>
+      <w:r>
+        <w:rPr>
+          <w:rFonts w:ascii="Helvetica" w:hAnsi="Helvetica"/>
+        </w:rPr>
+        <w:t xml:space="preserve">. </w:t>
+      </w:r>
+      <w:r>
+        <w:rPr>
+          <w:rFonts w:ascii="Helvetica" w:hAnsi="Helvetica"/>
+        </w:rPr>
+        <w:t xml:space="preserve">In hindsight, the </w:t>
+      </w:r>
+      <w:r>
+        <w:rPr>
+          <w:rFonts w:ascii="Helvetica" w:hAnsi="Helvetica"/>
+        </w:rPr>
+        <w:t xml:space="preserve">process was relatively simple, but the </w:t>
+      </w:r>
+      <w:r>
+        <w:rPr>
+          <w:rFonts w:ascii="Helvetica" w:hAnsi="Helvetica"/>
+        </w:rPr>
+        <w:t xml:space="preserve">transition from using SQLite syntax to </w:t>
+      </w:r>
+      <w:proofErr w:type="spellStart"/>
+      <w:r>
+        <w:rPr>
+          <w:rFonts w:ascii="Helvetica" w:hAnsi="Helvetica"/>
+        </w:rPr>
+        <w:t>SQLAlchemy</w:t>
+      </w:r>
+      <w:proofErr w:type="spellEnd"/>
+      <w:r>
+        <w:rPr>
+          <w:rFonts w:ascii="Helvetica" w:hAnsi="Helvetica"/>
+        </w:rPr>
+        <w:t xml:space="preserve"> plagued me with errors. After reading the correct documentation, this problem was eventually fixed.</w:t>
+      </w:r>
+    </w:p>
+    <w:p>
+      <w:pPr>
+        <w:rPr>
+          <w:rFonts w:ascii="Helvetica" w:hAnsi="Helvetica"/>
+        </w:rPr>
+      </w:pPr>
+      <w:r>
+        <w:rPr>
+          <w:rFonts w:ascii="Helvetica" w:hAnsi="Helvetica"/>
+        </w:rPr>
+        <w:t>There are some changes to my initial wireframe document, the table was supposed to be centred on inception, but when attempting to implement this, only the header of the table would suc</w:t>
+      </w:r>
+      <w:r>
+        <w:rPr>
+          <w:rFonts w:ascii="Helvetica" w:hAnsi="Helvetica"/>
+        </w:rPr>
+        <w:t>cessfully align. To keep consistency, I left aligned the tables.</w:t>
+      </w:r>
+      <w:r>
+        <w:rPr>
+          <w:rFonts w:ascii="Helvetica" w:hAnsi="Helvetica"/>
+        </w:rPr>
+        <w:t xml:space="preserve"> </w:t>
+      </w:r>
+    </w:p>
     <w:sectPr>
       <w:pgSz w:w="11906" w:h="16838"/>
       <w:pgMar w:top="1440" w:right="1440" w:bottom="1440" w:left="1440" w:header="708" w:footer="708" w:gutter="0"/>
@@ -658,8 +1685,8 @@
 </file>
 
 <file path=word/numbering.xml><?xml version="1.0" encoding="utf-8"?>
-<w:numbering xmlns:wpc="http://schemas.microsoft.com/office/word/2010/wordprocessingCanvas" xmlns:mc="http://schemas.openxmlformats.org/markup-compatibility/2006" xmlns:o="urn:schemas-microsoft-com:office:office" xmlns:r="http://schemas.openxmlformats.org/officeDocument/2006/relationships" xmlns:m="http://schemas.openxmlformats.org/officeDocument/2006/math" xmlns:v="urn:schemas-microsoft-com:vml" xmlns:wp14="http://schemas.microsoft.com/office/word/2010/wordprocessingDrawing" xmlns:wp="http://schemas.openxmlformats.org/drawingml/2006/wordprocessingDrawing" xmlns:w10="urn:schemas-microsoft-com:office:word" xmlns:w="http://schemas.openxmlformats.org/wordprocessingml/2006/main" xmlns:w14="http://schemas.microsoft.com/office/word/2010/wordml" xmlns:w15="http://schemas.microsoft.com/office/word/2012/wordml" xmlns:wpg="http://schemas.microsoft.com/office/word/2010/wordprocessingGroup" xmlns:wpi="http://schemas.microsoft.com/office/word/2010/wordprocessingInk" xmlns:wne="http://schemas.microsoft.com/office/word/2006/wordml" xmlns:wps="http://schemas.microsoft.com/office/word/2010/wordprocessingShape" mc:Ignorable="w14 w15 wp14">
-  <w:abstractNum w:abstractNumId="0" w15:restartNumberingAfterBreak="0">
+<w:numbering xmlns:wpc="http://schemas.microsoft.com/office/word/2010/wordprocessingCanvas" xmlns:mo="http://schemas.microsoft.com/office/mac/office/2008/main" xmlns:mc="http://schemas.openxmlformats.org/markup-compatibility/2006" xmlns:mv="urn:schemas-microsoft-com:mac:vml" xmlns:o="urn:schemas-microsoft-com:office:office" xmlns:r="http://schemas.openxmlformats.org/officeDocument/2006/relationships" xmlns:m="http://schemas.openxmlformats.org/officeDocument/2006/math" xmlns:v="urn:schemas-microsoft-com:vml" xmlns:wp14="http://schemas.microsoft.com/office/word/2010/wordprocessingDrawing" xmlns:wp="http://schemas.openxmlformats.org/drawingml/2006/wordprocessingDrawing" xmlns:w10="urn:schemas-microsoft-com:office:word" xmlns:w="http://schemas.openxmlformats.org/wordprocessingml/2006/main" xmlns:w14="http://schemas.microsoft.com/office/word/2010/wordml" xmlns:w15="http://schemas.microsoft.com/office/word/2012/wordml" xmlns:wpg="http://schemas.microsoft.com/office/word/2010/wordprocessingGroup" xmlns:wpi="http://schemas.microsoft.com/office/word/2010/wordprocessingInk" xmlns:wne="http://schemas.microsoft.com/office/word/2006/wordml" xmlns:wps="http://schemas.microsoft.com/office/word/2010/wordprocessingShape" mc:Ignorable="w14 w15 wp14">
+  <w:abstractNum w:abstractNumId="0">
     <w:nsid w:val="057E74F2"/>
     <w:multiLevelType w:val="hybridMultilevel"/>
     <w:tmpl w:val="528881D8"/>
@@ -795,7 +1822,7 @@
       </w:pPr>
     </w:pPrDefault>
   </w:docDefaults>
-  <w:latentStyles w:defLockedState="0" w:defUIPriority="99" w:defSemiHidden="0" w:defUnhideWhenUsed="0" w:defQFormat="0" w:count="371">
+  <w:latentStyles w:defLockedState="0" w:defUIPriority="99" w:defSemiHidden="0" w:defUnhideWhenUsed="0" w:defQFormat="0" w:count="382">
     <w:lsdException w:name="Normal" w:uiPriority="0" w:qFormat="1"/>
     <w:lsdException w:name="heading 1" w:uiPriority="9" w:qFormat="1"/>
     <w:lsdException w:name="heading 2" w:semiHidden="1" w:uiPriority="9" w:unhideWhenUsed="1" w:qFormat="1"/>
@@ -901,7 +1928,6 @@
     <w:lsdException w:name="HTML Sample" w:semiHidden="1" w:unhideWhenUsed="1"/>
     <w:lsdException w:name="HTML Typewriter" w:semiHidden="1" w:unhideWhenUsed="1"/>
     <w:lsdException w:name="HTML Variable" w:semiHidden="1" w:unhideWhenUsed="1"/>
-    <w:lsdException w:name="Normal Table" w:semiHidden="1" w:unhideWhenUsed="1"/>
     <w:lsdException w:name="annotation subject" w:semiHidden="1" w:unhideWhenUsed="1"/>
     <w:lsdException w:name="No List" w:semiHidden="1" w:unhideWhenUsed="1"/>
     <w:lsdException w:name="Outline List 1" w:semiHidden="1" w:unhideWhenUsed="1"/>
@@ -947,11 +1973,9 @@
     <w:lsdException w:name="Table Subtle 1" w:semiHidden="1" w:unhideWhenUsed="1"/>
     <w:lsdException w:name="Table Subtle 2" w:semiHidden="1" w:unhideWhenUsed="1"/>
     <w:lsdException w:name="Table Web 1" w:semiHidden="1" w:unhideWhenUsed="1"/>
-    <w:lsdException w:name="Table Web 2" w:semiHidden="1" w:unhideWhenUsed="1"/>
     <w:lsdException w:name="Table Web 3" w:semiHidden="1" w:unhideWhenUsed="1"/>
     <w:lsdException w:name="Balloon Text" w:semiHidden="1" w:unhideWhenUsed="1"/>
     <w:lsdException w:name="Table Grid" w:uiPriority="39"/>
-    <w:lsdException w:name="Table Theme" w:semiHidden="1" w:unhideWhenUsed="1"/>
     <w:lsdException w:name="Placeholder Text" w:semiHidden="1"/>
     <w:lsdException w:name="No Spacing" w:uiPriority="1" w:qFormat="1"/>
     <w:lsdException w:name="Light Shading" w:uiPriority="60"/>
@@ -1167,6 +2191,8 @@
     <w:lsdException w:name="List Table 5 Dark Accent 6" w:uiPriority="50"/>
     <w:lsdException w:name="List Table 6 Colorful Accent 6" w:uiPriority="51"/>
     <w:lsdException w:name="List Table 7 Colorful Accent 6" w:uiPriority="52"/>
+    <w:lsdException w:name="Mention" w:semiHidden="1" w:unhideWhenUsed="1"/>
+    <w:lsdException w:name="Smart Hyperlink" w:semiHidden="1" w:unhideWhenUsed="1"/>
   </w:latentStyles>
   <w:style w:type="paragraph" w:default="1" w:styleId="Normal">
     <w:name w:val="Normal"/>
@@ -1191,6 +2217,28 @@
       <w:color w:val="2E74B5" w:themeColor="accent1" w:themeShade="BF"/>
       <w:sz w:val="32"/>
       <w:szCs w:val="32"/>
+    </w:rPr>
+  </w:style>
+  <w:style w:type="paragraph" w:styleId="Heading2">
+    <w:name w:val="heading 2"/>
+    <w:basedOn w:val="Normal"/>
+    <w:next w:val="Normal"/>
+    <w:link w:val="Heading2Char"/>
+    <w:uiPriority w:val="9"/>
+    <w:unhideWhenUsed/>
+    <w:qFormat/>
+    <w:rsid w:val="0020083B"/>
+    <w:pPr>
+      <w:keepNext/>
+      <w:keepLines/>
+      <w:spacing w:before="40" w:after="0"/>
+      <w:outlineLvl w:val="1"/>
+    </w:pPr>
+    <w:rPr>
+      <w:rFonts w:asciiTheme="majorHAnsi" w:eastAsiaTheme="majorEastAsia" w:hAnsiTheme="majorHAnsi" w:cstheme="majorBidi"/>
+      <w:color w:val="2E74B5" w:themeColor="accent1" w:themeShade="BF"/>
+      <w:sz w:val="26"/>
+      <w:szCs w:val="26"/>
     </w:rPr>
   </w:style>
   <w:style w:type="character" w:default="1" w:styleId="DefaultParagraphFont">
@@ -1308,6 +2356,1007 @@
       <w:ind w:left="720"/>
       <w:contextualSpacing/>
     </w:pPr>
+  </w:style>
+  <w:style w:type="table" w:styleId="TableGrid">
+    <w:name w:val="Table Grid"/>
+    <w:basedOn w:val="TableNormal"/>
+    <w:uiPriority w:val="39"/>
+    <w:rsid w:val="00D345F1"/>
+    <w:pPr>
+      <w:spacing w:after="0" w:line="240" w:lineRule="auto"/>
+    </w:pPr>
+    <w:tblPr>
+      <w:tblInd w:w="0" w:type="dxa"/>
+      <w:tblBorders>
+        <w:top w:val="single" w:sz="4" w:space="0" w:color="auto"/>
+        <w:left w:val="single" w:sz="4" w:space="0" w:color="auto"/>
+        <w:bottom w:val="single" w:sz="4" w:space="0" w:color="auto"/>
+        <w:right w:val="single" w:sz="4" w:space="0" w:color="auto"/>
+        <w:insideH w:val="single" w:sz="4" w:space="0" w:color="auto"/>
+        <w:insideV w:val="single" w:sz="4" w:space="0" w:color="auto"/>
+      </w:tblBorders>
+      <w:tblCellMar>
+        <w:top w:w="0" w:type="dxa"/>
+        <w:left w:w="108" w:type="dxa"/>
+        <w:bottom w:w="0" w:type="dxa"/>
+        <w:right w:w="108" w:type="dxa"/>
+      </w:tblCellMar>
+    </w:tblPr>
+  </w:style>
+  <w:style w:type="table" w:styleId="GridTable2-Accent5">
+    <w:name w:val="Grid Table 2 Accent 5"/>
+    <w:basedOn w:val="TableNormal"/>
+    <w:uiPriority w:val="47"/>
+    <w:rsid w:val="00D345F1"/>
+    <w:pPr>
+      <w:spacing w:after="0" w:line="240" w:lineRule="auto"/>
+    </w:pPr>
+    <w:tblPr>
+      <w:tblStyleRowBandSize w:val="1"/>
+      <w:tblStyleColBandSize w:val="1"/>
+      <w:tblInd w:w="0" w:type="dxa"/>
+      <w:tblBorders>
+        <w:top w:val="single" w:sz="2" w:space="0" w:color="8EAADB" w:themeColor="accent5" w:themeTint="99"/>
+        <w:bottom w:val="single" w:sz="2" w:space="0" w:color="8EAADB" w:themeColor="accent5" w:themeTint="99"/>
+        <w:insideH w:val="single" w:sz="2" w:space="0" w:color="8EAADB" w:themeColor="accent5" w:themeTint="99"/>
+        <w:insideV w:val="single" w:sz="2" w:space="0" w:color="8EAADB" w:themeColor="accent5" w:themeTint="99"/>
+      </w:tblBorders>
+      <w:tblCellMar>
+        <w:top w:w="0" w:type="dxa"/>
+        <w:left w:w="108" w:type="dxa"/>
+        <w:bottom w:w="0" w:type="dxa"/>
+        <w:right w:w="108" w:type="dxa"/>
+      </w:tblCellMar>
+    </w:tblPr>
+    <w:tblStylePr w:type="firstRow">
+      <w:rPr>
+        <w:b/>
+        <w:bCs/>
+      </w:rPr>
+      <w:tblPr/>
+      <w:tcPr>
+        <w:tcBorders>
+          <w:top w:val="nil"/>
+          <w:bottom w:val="single" w:sz="12" w:space="0" w:color="8EAADB" w:themeColor="accent5" w:themeTint="99"/>
+          <w:insideH w:val="nil"/>
+          <w:insideV w:val="nil"/>
+        </w:tcBorders>
+        <w:shd w:val="clear" w:color="auto" w:fill="FFFFFF" w:themeFill="background1"/>
+      </w:tcPr>
+    </w:tblStylePr>
+    <w:tblStylePr w:type="lastRow">
+      <w:rPr>
+        <w:b/>
+        <w:bCs/>
+      </w:rPr>
+      <w:tblPr/>
+      <w:tcPr>
+        <w:tcBorders>
+          <w:top w:val="double" w:sz="2" w:space="0" w:color="8EAADB" w:themeColor="accent5" w:themeTint="99"/>
+          <w:bottom w:val="nil"/>
+          <w:insideH w:val="nil"/>
+          <w:insideV w:val="nil"/>
+        </w:tcBorders>
+        <w:shd w:val="clear" w:color="auto" w:fill="FFFFFF" w:themeFill="background1"/>
+      </w:tcPr>
+    </w:tblStylePr>
+    <w:tblStylePr w:type="firstCol">
+      <w:rPr>
+        <w:b/>
+        <w:bCs/>
+      </w:rPr>
+    </w:tblStylePr>
+    <w:tblStylePr w:type="lastCol">
+      <w:rPr>
+        <w:b/>
+        <w:bCs/>
+      </w:rPr>
+    </w:tblStylePr>
+    <w:tblStylePr w:type="band1Vert">
+      <w:tblPr/>
+      <w:tcPr>
+        <w:shd w:val="clear" w:color="auto" w:fill="D9E2F3" w:themeFill="accent5" w:themeFillTint="33"/>
+      </w:tcPr>
+    </w:tblStylePr>
+    <w:tblStylePr w:type="band1Horz">
+      <w:tblPr/>
+      <w:tcPr>
+        <w:shd w:val="clear" w:color="auto" w:fill="D9E2F3" w:themeFill="accent5" w:themeFillTint="33"/>
+      </w:tcPr>
+    </w:tblStylePr>
+  </w:style>
+  <w:style w:type="table" w:styleId="GridTable2-Accent6">
+    <w:name w:val="Grid Table 2 Accent 6"/>
+    <w:basedOn w:val="TableNormal"/>
+    <w:uiPriority w:val="47"/>
+    <w:rsid w:val="00190F7B"/>
+    <w:pPr>
+      <w:spacing w:after="0" w:line="240" w:lineRule="auto"/>
+    </w:pPr>
+    <w:tblPr>
+      <w:tblStyleRowBandSize w:val="1"/>
+      <w:tblStyleColBandSize w:val="1"/>
+      <w:tblInd w:w="0" w:type="dxa"/>
+      <w:tblBorders>
+        <w:top w:val="single" w:sz="2" w:space="0" w:color="A8D08D" w:themeColor="accent6" w:themeTint="99"/>
+        <w:bottom w:val="single" w:sz="2" w:space="0" w:color="A8D08D" w:themeColor="accent6" w:themeTint="99"/>
+        <w:insideH w:val="single" w:sz="2" w:space="0" w:color="A8D08D" w:themeColor="accent6" w:themeTint="99"/>
+        <w:insideV w:val="single" w:sz="2" w:space="0" w:color="A8D08D" w:themeColor="accent6" w:themeTint="99"/>
+      </w:tblBorders>
+      <w:tblCellMar>
+        <w:top w:w="0" w:type="dxa"/>
+        <w:left w:w="108" w:type="dxa"/>
+        <w:bottom w:w="0" w:type="dxa"/>
+        <w:right w:w="108" w:type="dxa"/>
+      </w:tblCellMar>
+    </w:tblPr>
+    <w:tblStylePr w:type="firstRow">
+      <w:rPr>
+        <w:b/>
+        <w:bCs/>
+      </w:rPr>
+      <w:tblPr/>
+      <w:tcPr>
+        <w:tcBorders>
+          <w:top w:val="nil"/>
+          <w:bottom w:val="single" w:sz="12" w:space="0" w:color="A8D08D" w:themeColor="accent6" w:themeTint="99"/>
+          <w:insideH w:val="nil"/>
+          <w:insideV w:val="nil"/>
+        </w:tcBorders>
+        <w:shd w:val="clear" w:color="auto" w:fill="FFFFFF" w:themeFill="background1"/>
+      </w:tcPr>
+    </w:tblStylePr>
+    <w:tblStylePr w:type="lastRow">
+      <w:rPr>
+        <w:b/>
+        <w:bCs/>
+      </w:rPr>
+      <w:tblPr/>
+      <w:tcPr>
+        <w:tcBorders>
+          <w:top w:val="double" w:sz="2" w:space="0" w:color="A8D08D" w:themeColor="accent6" w:themeTint="99"/>
+          <w:bottom w:val="nil"/>
+          <w:insideH w:val="nil"/>
+          <w:insideV w:val="nil"/>
+        </w:tcBorders>
+        <w:shd w:val="clear" w:color="auto" w:fill="FFFFFF" w:themeFill="background1"/>
+      </w:tcPr>
+    </w:tblStylePr>
+    <w:tblStylePr w:type="firstCol">
+      <w:rPr>
+        <w:b/>
+        <w:bCs/>
+      </w:rPr>
+    </w:tblStylePr>
+    <w:tblStylePr w:type="lastCol">
+      <w:rPr>
+        <w:b/>
+        <w:bCs/>
+      </w:rPr>
+    </w:tblStylePr>
+    <w:tblStylePr w:type="band1Vert">
+      <w:tblPr/>
+      <w:tcPr>
+        <w:shd w:val="clear" w:color="auto" w:fill="E2EFD9" w:themeFill="accent6" w:themeFillTint="33"/>
+      </w:tcPr>
+    </w:tblStylePr>
+    <w:tblStylePr w:type="band1Horz">
+      <w:tblPr/>
+      <w:tcPr>
+        <w:shd w:val="clear" w:color="auto" w:fill="E2EFD9" w:themeFill="accent6" w:themeFillTint="33"/>
+      </w:tcPr>
+    </w:tblStylePr>
+  </w:style>
+  <w:style w:type="table" w:styleId="GridTable3">
+    <w:name w:val="Grid Table 3"/>
+    <w:basedOn w:val="TableNormal"/>
+    <w:uiPriority w:val="48"/>
+    <w:rsid w:val="00190F7B"/>
+    <w:pPr>
+      <w:spacing w:after="0" w:line="240" w:lineRule="auto"/>
+    </w:pPr>
+    <w:tblPr>
+      <w:tblStyleRowBandSize w:val="1"/>
+      <w:tblStyleColBandSize w:val="1"/>
+      <w:tblInd w:w="0" w:type="dxa"/>
+      <w:tblBorders>
+        <w:top w:val="single" w:sz="4" w:space="0" w:color="666666" w:themeColor="text1" w:themeTint="99"/>
+        <w:left w:val="single" w:sz="4" w:space="0" w:color="666666" w:themeColor="text1" w:themeTint="99"/>
+        <w:bottom w:val="single" w:sz="4" w:space="0" w:color="666666" w:themeColor="text1" w:themeTint="99"/>
+        <w:right w:val="single" w:sz="4" w:space="0" w:color="666666" w:themeColor="text1" w:themeTint="99"/>
+        <w:insideH w:val="single" w:sz="4" w:space="0" w:color="666666" w:themeColor="text1" w:themeTint="99"/>
+        <w:insideV w:val="single" w:sz="4" w:space="0" w:color="666666" w:themeColor="text1" w:themeTint="99"/>
+      </w:tblBorders>
+      <w:tblCellMar>
+        <w:top w:w="0" w:type="dxa"/>
+        <w:left w:w="108" w:type="dxa"/>
+        <w:bottom w:w="0" w:type="dxa"/>
+        <w:right w:w="108" w:type="dxa"/>
+      </w:tblCellMar>
+    </w:tblPr>
+    <w:tblStylePr w:type="firstRow">
+      <w:rPr>
+        <w:b/>
+        <w:bCs/>
+      </w:rPr>
+      <w:tblPr/>
+      <w:tcPr>
+        <w:tcBorders>
+          <w:top w:val="nil"/>
+          <w:left w:val="nil"/>
+          <w:right w:val="nil"/>
+          <w:insideH w:val="nil"/>
+          <w:insideV w:val="nil"/>
+        </w:tcBorders>
+        <w:shd w:val="clear" w:color="auto" w:fill="FFFFFF" w:themeFill="background1"/>
+      </w:tcPr>
+    </w:tblStylePr>
+    <w:tblStylePr w:type="lastRow">
+      <w:rPr>
+        <w:b/>
+        <w:bCs/>
+      </w:rPr>
+      <w:tblPr/>
+      <w:tcPr>
+        <w:tcBorders>
+          <w:left w:val="nil"/>
+          <w:bottom w:val="nil"/>
+          <w:right w:val="nil"/>
+          <w:insideH w:val="nil"/>
+          <w:insideV w:val="nil"/>
+        </w:tcBorders>
+        <w:shd w:val="clear" w:color="auto" w:fill="FFFFFF" w:themeFill="background1"/>
+      </w:tcPr>
+    </w:tblStylePr>
+    <w:tblStylePr w:type="firstCol">
+      <w:pPr>
+        <w:jc w:val="right"/>
+      </w:pPr>
+      <w:rPr>
+        <w:i/>
+        <w:iCs/>
+      </w:rPr>
+      <w:tblPr/>
+      <w:tcPr>
+        <w:tcBorders>
+          <w:top w:val="nil"/>
+          <w:left w:val="nil"/>
+          <w:bottom w:val="nil"/>
+          <w:insideH w:val="nil"/>
+          <w:insideV w:val="nil"/>
+        </w:tcBorders>
+        <w:shd w:val="clear" w:color="auto" w:fill="FFFFFF" w:themeFill="background1"/>
+      </w:tcPr>
+    </w:tblStylePr>
+    <w:tblStylePr w:type="lastCol">
+      <w:rPr>
+        <w:i/>
+        <w:iCs/>
+      </w:rPr>
+      <w:tblPr/>
+      <w:tcPr>
+        <w:tcBorders>
+          <w:top w:val="nil"/>
+          <w:bottom w:val="nil"/>
+          <w:right w:val="nil"/>
+          <w:insideH w:val="nil"/>
+          <w:insideV w:val="nil"/>
+        </w:tcBorders>
+        <w:shd w:val="clear" w:color="auto" w:fill="FFFFFF" w:themeFill="background1"/>
+      </w:tcPr>
+    </w:tblStylePr>
+    <w:tblStylePr w:type="band1Vert">
+      <w:tblPr/>
+      <w:tcPr>
+        <w:shd w:val="clear" w:color="auto" w:fill="CCCCCC" w:themeFill="text1" w:themeFillTint="33"/>
+      </w:tcPr>
+    </w:tblStylePr>
+    <w:tblStylePr w:type="band1Horz">
+      <w:tblPr/>
+      <w:tcPr>
+        <w:shd w:val="clear" w:color="auto" w:fill="CCCCCC" w:themeFill="text1" w:themeFillTint="33"/>
+      </w:tcPr>
+    </w:tblStylePr>
+    <w:tblStylePr w:type="neCell">
+      <w:tblPr/>
+      <w:tcPr>
+        <w:tcBorders>
+          <w:bottom w:val="single" w:sz="4" w:space="0" w:color="666666" w:themeColor="text1" w:themeTint="99"/>
+        </w:tcBorders>
+      </w:tcPr>
+    </w:tblStylePr>
+    <w:tblStylePr w:type="nwCell">
+      <w:tblPr/>
+      <w:tcPr>
+        <w:tcBorders>
+          <w:bottom w:val="single" w:sz="4" w:space="0" w:color="666666" w:themeColor="text1" w:themeTint="99"/>
+        </w:tcBorders>
+      </w:tcPr>
+    </w:tblStylePr>
+    <w:tblStylePr w:type="seCell">
+      <w:tblPr/>
+      <w:tcPr>
+        <w:tcBorders>
+          <w:top w:val="single" w:sz="4" w:space="0" w:color="666666" w:themeColor="text1" w:themeTint="99"/>
+        </w:tcBorders>
+      </w:tcPr>
+    </w:tblStylePr>
+    <w:tblStylePr w:type="swCell">
+      <w:tblPr/>
+      <w:tcPr>
+        <w:tcBorders>
+          <w:top w:val="single" w:sz="4" w:space="0" w:color="666666" w:themeColor="text1" w:themeTint="99"/>
+        </w:tcBorders>
+      </w:tcPr>
+    </w:tblStylePr>
+  </w:style>
+  <w:style w:type="table" w:styleId="GridTable3-Accent1">
+    <w:name w:val="Grid Table 3 Accent 1"/>
+    <w:basedOn w:val="TableNormal"/>
+    <w:uiPriority w:val="48"/>
+    <w:rsid w:val="00190F7B"/>
+    <w:pPr>
+      <w:spacing w:after="0" w:line="240" w:lineRule="auto"/>
+    </w:pPr>
+    <w:tblPr>
+      <w:tblStyleRowBandSize w:val="1"/>
+      <w:tblStyleColBandSize w:val="1"/>
+      <w:tblInd w:w="0" w:type="dxa"/>
+      <w:tblBorders>
+        <w:top w:val="single" w:sz="4" w:space="0" w:color="9CC2E5" w:themeColor="accent1" w:themeTint="99"/>
+        <w:left w:val="single" w:sz="4" w:space="0" w:color="9CC2E5" w:themeColor="accent1" w:themeTint="99"/>
+        <w:bottom w:val="single" w:sz="4" w:space="0" w:color="9CC2E5" w:themeColor="accent1" w:themeTint="99"/>
+        <w:right w:val="single" w:sz="4" w:space="0" w:color="9CC2E5" w:themeColor="accent1" w:themeTint="99"/>
+        <w:insideH w:val="single" w:sz="4" w:space="0" w:color="9CC2E5" w:themeColor="accent1" w:themeTint="99"/>
+        <w:insideV w:val="single" w:sz="4" w:space="0" w:color="9CC2E5" w:themeColor="accent1" w:themeTint="99"/>
+      </w:tblBorders>
+      <w:tblCellMar>
+        <w:top w:w="0" w:type="dxa"/>
+        <w:left w:w="108" w:type="dxa"/>
+        <w:bottom w:w="0" w:type="dxa"/>
+        <w:right w:w="108" w:type="dxa"/>
+      </w:tblCellMar>
+    </w:tblPr>
+    <w:tblStylePr w:type="firstRow">
+      <w:rPr>
+        <w:b/>
+        <w:bCs/>
+      </w:rPr>
+      <w:tblPr/>
+      <w:tcPr>
+        <w:tcBorders>
+          <w:top w:val="nil"/>
+          <w:left w:val="nil"/>
+          <w:right w:val="nil"/>
+          <w:insideH w:val="nil"/>
+          <w:insideV w:val="nil"/>
+        </w:tcBorders>
+        <w:shd w:val="clear" w:color="auto" w:fill="FFFFFF" w:themeFill="background1"/>
+      </w:tcPr>
+    </w:tblStylePr>
+    <w:tblStylePr w:type="lastRow">
+      <w:rPr>
+        <w:b/>
+        <w:bCs/>
+      </w:rPr>
+      <w:tblPr/>
+      <w:tcPr>
+        <w:tcBorders>
+          <w:left w:val="nil"/>
+          <w:bottom w:val="nil"/>
+          <w:right w:val="nil"/>
+          <w:insideH w:val="nil"/>
+          <w:insideV w:val="nil"/>
+        </w:tcBorders>
+        <w:shd w:val="clear" w:color="auto" w:fill="FFFFFF" w:themeFill="background1"/>
+      </w:tcPr>
+    </w:tblStylePr>
+    <w:tblStylePr w:type="firstCol">
+      <w:pPr>
+        <w:jc w:val="right"/>
+      </w:pPr>
+      <w:rPr>
+        <w:i/>
+        <w:iCs/>
+      </w:rPr>
+      <w:tblPr/>
+      <w:tcPr>
+        <w:tcBorders>
+          <w:top w:val="nil"/>
+          <w:left w:val="nil"/>
+          <w:bottom w:val="nil"/>
+          <w:insideH w:val="nil"/>
+          <w:insideV w:val="nil"/>
+        </w:tcBorders>
+        <w:shd w:val="clear" w:color="auto" w:fill="FFFFFF" w:themeFill="background1"/>
+      </w:tcPr>
+    </w:tblStylePr>
+    <w:tblStylePr w:type="lastCol">
+      <w:rPr>
+        <w:i/>
+        <w:iCs/>
+      </w:rPr>
+      <w:tblPr/>
+      <w:tcPr>
+        <w:tcBorders>
+          <w:top w:val="nil"/>
+          <w:bottom w:val="nil"/>
+          <w:right w:val="nil"/>
+          <w:insideH w:val="nil"/>
+          <w:insideV w:val="nil"/>
+        </w:tcBorders>
+        <w:shd w:val="clear" w:color="auto" w:fill="FFFFFF" w:themeFill="background1"/>
+      </w:tcPr>
+    </w:tblStylePr>
+    <w:tblStylePr w:type="band1Vert">
+      <w:tblPr/>
+      <w:tcPr>
+        <w:shd w:val="clear" w:color="auto" w:fill="DEEAF6" w:themeFill="accent1" w:themeFillTint="33"/>
+      </w:tcPr>
+    </w:tblStylePr>
+    <w:tblStylePr w:type="band1Horz">
+      <w:tblPr/>
+      <w:tcPr>
+        <w:shd w:val="clear" w:color="auto" w:fill="DEEAF6" w:themeFill="accent1" w:themeFillTint="33"/>
+      </w:tcPr>
+    </w:tblStylePr>
+    <w:tblStylePr w:type="neCell">
+      <w:tblPr/>
+      <w:tcPr>
+        <w:tcBorders>
+          <w:bottom w:val="single" w:sz="4" w:space="0" w:color="9CC2E5" w:themeColor="accent1" w:themeTint="99"/>
+        </w:tcBorders>
+      </w:tcPr>
+    </w:tblStylePr>
+    <w:tblStylePr w:type="nwCell">
+      <w:tblPr/>
+      <w:tcPr>
+        <w:tcBorders>
+          <w:bottom w:val="single" w:sz="4" w:space="0" w:color="9CC2E5" w:themeColor="accent1" w:themeTint="99"/>
+        </w:tcBorders>
+      </w:tcPr>
+    </w:tblStylePr>
+    <w:tblStylePr w:type="seCell">
+      <w:tblPr/>
+      <w:tcPr>
+        <w:tcBorders>
+          <w:top w:val="single" w:sz="4" w:space="0" w:color="9CC2E5" w:themeColor="accent1" w:themeTint="99"/>
+        </w:tcBorders>
+      </w:tcPr>
+    </w:tblStylePr>
+    <w:tblStylePr w:type="swCell">
+      <w:tblPr/>
+      <w:tcPr>
+        <w:tcBorders>
+          <w:top w:val="single" w:sz="4" w:space="0" w:color="9CC2E5" w:themeColor="accent1" w:themeTint="99"/>
+        </w:tcBorders>
+      </w:tcPr>
+    </w:tblStylePr>
+  </w:style>
+  <w:style w:type="table" w:styleId="GridTable3-Accent2">
+    <w:name w:val="Grid Table 3 Accent 2"/>
+    <w:basedOn w:val="TableNormal"/>
+    <w:uiPriority w:val="48"/>
+    <w:rsid w:val="00190F7B"/>
+    <w:pPr>
+      <w:spacing w:after="0" w:line="240" w:lineRule="auto"/>
+    </w:pPr>
+    <w:tblPr>
+      <w:tblStyleRowBandSize w:val="1"/>
+      <w:tblStyleColBandSize w:val="1"/>
+      <w:tblInd w:w="0" w:type="dxa"/>
+      <w:tblBorders>
+        <w:top w:val="single" w:sz="4" w:space="0" w:color="F4B083" w:themeColor="accent2" w:themeTint="99"/>
+        <w:left w:val="single" w:sz="4" w:space="0" w:color="F4B083" w:themeColor="accent2" w:themeTint="99"/>
+        <w:bottom w:val="single" w:sz="4" w:space="0" w:color="F4B083" w:themeColor="accent2" w:themeTint="99"/>
+        <w:right w:val="single" w:sz="4" w:space="0" w:color="F4B083" w:themeColor="accent2" w:themeTint="99"/>
+        <w:insideH w:val="single" w:sz="4" w:space="0" w:color="F4B083" w:themeColor="accent2" w:themeTint="99"/>
+        <w:insideV w:val="single" w:sz="4" w:space="0" w:color="F4B083" w:themeColor="accent2" w:themeTint="99"/>
+      </w:tblBorders>
+      <w:tblCellMar>
+        <w:top w:w="0" w:type="dxa"/>
+        <w:left w:w="108" w:type="dxa"/>
+        <w:bottom w:w="0" w:type="dxa"/>
+        <w:right w:w="108" w:type="dxa"/>
+      </w:tblCellMar>
+    </w:tblPr>
+    <w:tblStylePr w:type="firstRow">
+      <w:rPr>
+        <w:b/>
+        <w:bCs/>
+      </w:rPr>
+      <w:tblPr/>
+      <w:tcPr>
+        <w:tcBorders>
+          <w:top w:val="nil"/>
+          <w:left w:val="nil"/>
+          <w:right w:val="nil"/>
+          <w:insideH w:val="nil"/>
+          <w:insideV w:val="nil"/>
+        </w:tcBorders>
+        <w:shd w:val="clear" w:color="auto" w:fill="FFFFFF" w:themeFill="background1"/>
+      </w:tcPr>
+    </w:tblStylePr>
+    <w:tblStylePr w:type="lastRow">
+      <w:rPr>
+        <w:b/>
+        <w:bCs/>
+      </w:rPr>
+      <w:tblPr/>
+      <w:tcPr>
+        <w:tcBorders>
+          <w:left w:val="nil"/>
+          <w:bottom w:val="nil"/>
+          <w:right w:val="nil"/>
+          <w:insideH w:val="nil"/>
+          <w:insideV w:val="nil"/>
+        </w:tcBorders>
+        <w:shd w:val="clear" w:color="auto" w:fill="FFFFFF" w:themeFill="background1"/>
+      </w:tcPr>
+    </w:tblStylePr>
+    <w:tblStylePr w:type="firstCol">
+      <w:pPr>
+        <w:jc w:val="right"/>
+      </w:pPr>
+      <w:rPr>
+        <w:i/>
+        <w:iCs/>
+      </w:rPr>
+      <w:tblPr/>
+      <w:tcPr>
+        <w:tcBorders>
+          <w:top w:val="nil"/>
+          <w:left w:val="nil"/>
+          <w:bottom w:val="nil"/>
+          <w:insideH w:val="nil"/>
+          <w:insideV w:val="nil"/>
+        </w:tcBorders>
+        <w:shd w:val="clear" w:color="auto" w:fill="FFFFFF" w:themeFill="background1"/>
+      </w:tcPr>
+    </w:tblStylePr>
+    <w:tblStylePr w:type="lastCol">
+      <w:rPr>
+        <w:i/>
+        <w:iCs/>
+      </w:rPr>
+      <w:tblPr/>
+      <w:tcPr>
+        <w:tcBorders>
+          <w:top w:val="nil"/>
+          <w:bottom w:val="nil"/>
+          <w:right w:val="nil"/>
+          <w:insideH w:val="nil"/>
+          <w:insideV w:val="nil"/>
+        </w:tcBorders>
+        <w:shd w:val="clear" w:color="auto" w:fill="FFFFFF" w:themeFill="background1"/>
+      </w:tcPr>
+    </w:tblStylePr>
+    <w:tblStylePr w:type="band1Vert">
+      <w:tblPr/>
+      <w:tcPr>
+        <w:shd w:val="clear" w:color="auto" w:fill="FBE4D5" w:themeFill="accent2" w:themeFillTint="33"/>
+      </w:tcPr>
+    </w:tblStylePr>
+    <w:tblStylePr w:type="band1Horz">
+      <w:tblPr/>
+      <w:tcPr>
+        <w:shd w:val="clear" w:color="auto" w:fill="FBE4D5" w:themeFill="accent2" w:themeFillTint="33"/>
+      </w:tcPr>
+    </w:tblStylePr>
+    <w:tblStylePr w:type="neCell">
+      <w:tblPr/>
+      <w:tcPr>
+        <w:tcBorders>
+          <w:bottom w:val="single" w:sz="4" w:space="0" w:color="F4B083" w:themeColor="accent2" w:themeTint="99"/>
+        </w:tcBorders>
+      </w:tcPr>
+    </w:tblStylePr>
+    <w:tblStylePr w:type="nwCell">
+      <w:tblPr/>
+      <w:tcPr>
+        <w:tcBorders>
+          <w:bottom w:val="single" w:sz="4" w:space="0" w:color="F4B083" w:themeColor="accent2" w:themeTint="99"/>
+        </w:tcBorders>
+      </w:tcPr>
+    </w:tblStylePr>
+    <w:tblStylePr w:type="seCell">
+      <w:tblPr/>
+      <w:tcPr>
+        <w:tcBorders>
+          <w:top w:val="single" w:sz="4" w:space="0" w:color="F4B083" w:themeColor="accent2" w:themeTint="99"/>
+        </w:tcBorders>
+      </w:tcPr>
+    </w:tblStylePr>
+    <w:tblStylePr w:type="swCell">
+      <w:tblPr/>
+      <w:tcPr>
+        <w:tcBorders>
+          <w:top w:val="single" w:sz="4" w:space="0" w:color="F4B083" w:themeColor="accent2" w:themeTint="99"/>
+        </w:tcBorders>
+      </w:tcPr>
+    </w:tblStylePr>
+  </w:style>
+  <w:style w:type="table" w:styleId="GridTable3-Accent3">
+    <w:name w:val="Grid Table 3 Accent 3"/>
+    <w:basedOn w:val="TableNormal"/>
+    <w:uiPriority w:val="48"/>
+    <w:rsid w:val="00190F7B"/>
+    <w:pPr>
+      <w:spacing w:after="0" w:line="240" w:lineRule="auto"/>
+    </w:pPr>
+    <w:tblPr>
+      <w:tblStyleRowBandSize w:val="1"/>
+      <w:tblStyleColBandSize w:val="1"/>
+      <w:tblInd w:w="0" w:type="dxa"/>
+      <w:tblBorders>
+        <w:top w:val="single" w:sz="4" w:space="0" w:color="C9C9C9" w:themeColor="accent3" w:themeTint="99"/>
+        <w:left w:val="single" w:sz="4" w:space="0" w:color="C9C9C9" w:themeColor="accent3" w:themeTint="99"/>
+        <w:bottom w:val="single" w:sz="4" w:space="0" w:color="C9C9C9" w:themeColor="accent3" w:themeTint="99"/>
+        <w:right w:val="single" w:sz="4" w:space="0" w:color="C9C9C9" w:themeColor="accent3" w:themeTint="99"/>
+        <w:insideH w:val="single" w:sz="4" w:space="0" w:color="C9C9C9" w:themeColor="accent3" w:themeTint="99"/>
+        <w:insideV w:val="single" w:sz="4" w:space="0" w:color="C9C9C9" w:themeColor="accent3" w:themeTint="99"/>
+      </w:tblBorders>
+      <w:tblCellMar>
+        <w:top w:w="0" w:type="dxa"/>
+        <w:left w:w="108" w:type="dxa"/>
+        <w:bottom w:w="0" w:type="dxa"/>
+        <w:right w:w="108" w:type="dxa"/>
+      </w:tblCellMar>
+    </w:tblPr>
+    <w:tblStylePr w:type="firstRow">
+      <w:rPr>
+        <w:b/>
+        <w:bCs/>
+      </w:rPr>
+      <w:tblPr/>
+      <w:tcPr>
+        <w:tcBorders>
+          <w:top w:val="nil"/>
+          <w:left w:val="nil"/>
+          <w:right w:val="nil"/>
+          <w:insideH w:val="nil"/>
+          <w:insideV w:val="nil"/>
+        </w:tcBorders>
+        <w:shd w:val="clear" w:color="auto" w:fill="FFFFFF" w:themeFill="background1"/>
+      </w:tcPr>
+    </w:tblStylePr>
+    <w:tblStylePr w:type="lastRow">
+      <w:rPr>
+        <w:b/>
+        <w:bCs/>
+      </w:rPr>
+      <w:tblPr/>
+      <w:tcPr>
+        <w:tcBorders>
+          <w:left w:val="nil"/>
+          <w:bottom w:val="nil"/>
+          <w:right w:val="nil"/>
+          <w:insideH w:val="nil"/>
+          <w:insideV w:val="nil"/>
+        </w:tcBorders>
+        <w:shd w:val="clear" w:color="auto" w:fill="FFFFFF" w:themeFill="background1"/>
+      </w:tcPr>
+    </w:tblStylePr>
+    <w:tblStylePr w:type="firstCol">
+      <w:pPr>
+        <w:jc w:val="right"/>
+      </w:pPr>
+      <w:rPr>
+        <w:i/>
+        <w:iCs/>
+      </w:rPr>
+      <w:tblPr/>
+      <w:tcPr>
+        <w:tcBorders>
+          <w:top w:val="nil"/>
+          <w:left w:val="nil"/>
+          <w:bottom w:val="nil"/>
+          <w:insideH w:val="nil"/>
+          <w:insideV w:val="nil"/>
+        </w:tcBorders>
+        <w:shd w:val="clear" w:color="auto" w:fill="FFFFFF" w:themeFill="background1"/>
+      </w:tcPr>
+    </w:tblStylePr>
+    <w:tblStylePr w:type="lastCol">
+      <w:rPr>
+        <w:i/>
+        <w:iCs/>
+      </w:rPr>
+      <w:tblPr/>
+      <w:tcPr>
+        <w:tcBorders>
+          <w:top w:val="nil"/>
+          <w:bottom w:val="nil"/>
+          <w:right w:val="nil"/>
+          <w:insideH w:val="nil"/>
+          <w:insideV w:val="nil"/>
+        </w:tcBorders>
+        <w:shd w:val="clear" w:color="auto" w:fill="FFFFFF" w:themeFill="background1"/>
+      </w:tcPr>
+    </w:tblStylePr>
+    <w:tblStylePr w:type="band1Vert">
+      <w:tblPr/>
+      <w:tcPr>
+        <w:shd w:val="clear" w:color="auto" w:fill="EDEDED" w:themeFill="accent3" w:themeFillTint="33"/>
+      </w:tcPr>
+    </w:tblStylePr>
+    <w:tblStylePr w:type="band1Horz">
+      <w:tblPr/>
+      <w:tcPr>
+        <w:shd w:val="clear" w:color="auto" w:fill="EDEDED" w:themeFill="accent3" w:themeFillTint="33"/>
+      </w:tcPr>
+    </w:tblStylePr>
+    <w:tblStylePr w:type="neCell">
+      <w:tblPr/>
+      <w:tcPr>
+        <w:tcBorders>
+          <w:bottom w:val="single" w:sz="4" w:space="0" w:color="C9C9C9" w:themeColor="accent3" w:themeTint="99"/>
+        </w:tcBorders>
+      </w:tcPr>
+    </w:tblStylePr>
+    <w:tblStylePr w:type="nwCell">
+      <w:tblPr/>
+      <w:tcPr>
+        <w:tcBorders>
+          <w:bottom w:val="single" w:sz="4" w:space="0" w:color="C9C9C9" w:themeColor="accent3" w:themeTint="99"/>
+        </w:tcBorders>
+      </w:tcPr>
+    </w:tblStylePr>
+    <w:tblStylePr w:type="seCell">
+      <w:tblPr/>
+      <w:tcPr>
+        <w:tcBorders>
+          <w:top w:val="single" w:sz="4" w:space="0" w:color="C9C9C9" w:themeColor="accent3" w:themeTint="99"/>
+        </w:tcBorders>
+      </w:tcPr>
+    </w:tblStylePr>
+    <w:tblStylePr w:type="swCell">
+      <w:tblPr/>
+      <w:tcPr>
+        <w:tcBorders>
+          <w:top w:val="single" w:sz="4" w:space="0" w:color="C9C9C9" w:themeColor="accent3" w:themeTint="99"/>
+        </w:tcBorders>
+      </w:tcPr>
+    </w:tblStylePr>
+  </w:style>
+  <w:style w:type="table" w:styleId="GridTable4-Accent1">
+    <w:name w:val="Grid Table 4 Accent 1"/>
+    <w:basedOn w:val="TableNormal"/>
+    <w:uiPriority w:val="49"/>
+    <w:rsid w:val="00190F7B"/>
+    <w:pPr>
+      <w:spacing w:after="0" w:line="240" w:lineRule="auto"/>
+    </w:pPr>
+    <w:tblPr>
+      <w:tblStyleRowBandSize w:val="1"/>
+      <w:tblStyleColBandSize w:val="1"/>
+      <w:tblInd w:w="0" w:type="dxa"/>
+      <w:tblBorders>
+        <w:top w:val="single" w:sz="4" w:space="0" w:color="9CC2E5" w:themeColor="accent1" w:themeTint="99"/>
+        <w:left w:val="single" w:sz="4" w:space="0" w:color="9CC2E5" w:themeColor="accent1" w:themeTint="99"/>
+        <w:bottom w:val="single" w:sz="4" w:space="0" w:color="9CC2E5" w:themeColor="accent1" w:themeTint="99"/>
+        <w:right w:val="single" w:sz="4" w:space="0" w:color="9CC2E5" w:themeColor="accent1" w:themeTint="99"/>
+        <w:insideH w:val="single" w:sz="4" w:space="0" w:color="9CC2E5" w:themeColor="accent1" w:themeTint="99"/>
+        <w:insideV w:val="single" w:sz="4" w:space="0" w:color="9CC2E5" w:themeColor="accent1" w:themeTint="99"/>
+      </w:tblBorders>
+      <w:tblCellMar>
+        <w:top w:w="0" w:type="dxa"/>
+        <w:left w:w="108" w:type="dxa"/>
+        <w:bottom w:w="0" w:type="dxa"/>
+        <w:right w:w="108" w:type="dxa"/>
+      </w:tblCellMar>
+    </w:tblPr>
+    <w:tblStylePr w:type="firstRow">
+      <w:rPr>
+        <w:b/>
+        <w:bCs/>
+        <w:color w:val="FFFFFF" w:themeColor="background1"/>
+      </w:rPr>
+      <w:tblPr/>
+      <w:tcPr>
+        <w:tcBorders>
+          <w:top w:val="single" w:sz="4" w:space="0" w:color="5B9BD5" w:themeColor="accent1"/>
+          <w:left w:val="single" w:sz="4" w:space="0" w:color="5B9BD5" w:themeColor="accent1"/>
+          <w:bottom w:val="single" w:sz="4" w:space="0" w:color="5B9BD5" w:themeColor="accent1"/>
+          <w:right w:val="single" w:sz="4" w:space="0" w:color="5B9BD5" w:themeColor="accent1"/>
+          <w:insideH w:val="nil"/>
+          <w:insideV w:val="nil"/>
+        </w:tcBorders>
+        <w:shd w:val="clear" w:color="auto" w:fill="5B9BD5" w:themeFill="accent1"/>
+      </w:tcPr>
+    </w:tblStylePr>
+    <w:tblStylePr w:type="lastRow">
+      <w:rPr>
+        <w:b/>
+        <w:bCs/>
+      </w:rPr>
+      <w:tblPr/>
+      <w:tcPr>
+        <w:tcBorders>
+          <w:top w:val="double" w:sz="4" w:space="0" w:color="5B9BD5" w:themeColor="accent1"/>
+        </w:tcBorders>
+      </w:tcPr>
+    </w:tblStylePr>
+    <w:tblStylePr w:type="firstCol">
+      <w:rPr>
+        <w:b/>
+        <w:bCs/>
+      </w:rPr>
+    </w:tblStylePr>
+    <w:tblStylePr w:type="lastCol">
+      <w:rPr>
+        <w:b/>
+        <w:bCs/>
+      </w:rPr>
+    </w:tblStylePr>
+    <w:tblStylePr w:type="band1Vert">
+      <w:tblPr/>
+      <w:tcPr>
+        <w:shd w:val="clear" w:color="auto" w:fill="DEEAF6" w:themeFill="accent1" w:themeFillTint="33"/>
+      </w:tcPr>
+    </w:tblStylePr>
+    <w:tblStylePr w:type="band1Horz">
+      <w:tblPr/>
+      <w:tcPr>
+        <w:shd w:val="clear" w:color="auto" w:fill="DEEAF6" w:themeFill="accent1" w:themeFillTint="33"/>
+      </w:tcPr>
+    </w:tblStylePr>
+  </w:style>
+  <w:style w:type="table" w:styleId="GridTable3-Accent5">
+    <w:name w:val="Grid Table 3 Accent 5"/>
+    <w:basedOn w:val="TableNormal"/>
+    <w:uiPriority w:val="48"/>
+    <w:rsid w:val="00190F7B"/>
+    <w:pPr>
+      <w:spacing w:after="0" w:line="240" w:lineRule="auto"/>
+    </w:pPr>
+    <w:tblPr>
+      <w:tblStyleRowBandSize w:val="1"/>
+      <w:tblStyleColBandSize w:val="1"/>
+      <w:tblInd w:w="0" w:type="dxa"/>
+      <w:tblBorders>
+        <w:top w:val="single" w:sz="4" w:space="0" w:color="8EAADB" w:themeColor="accent5" w:themeTint="99"/>
+        <w:left w:val="single" w:sz="4" w:space="0" w:color="8EAADB" w:themeColor="accent5" w:themeTint="99"/>
+        <w:bottom w:val="single" w:sz="4" w:space="0" w:color="8EAADB" w:themeColor="accent5" w:themeTint="99"/>
+        <w:right w:val="single" w:sz="4" w:space="0" w:color="8EAADB" w:themeColor="accent5" w:themeTint="99"/>
+        <w:insideH w:val="single" w:sz="4" w:space="0" w:color="8EAADB" w:themeColor="accent5" w:themeTint="99"/>
+        <w:insideV w:val="single" w:sz="4" w:space="0" w:color="8EAADB" w:themeColor="accent5" w:themeTint="99"/>
+      </w:tblBorders>
+      <w:tblCellMar>
+        <w:top w:w="0" w:type="dxa"/>
+        <w:left w:w="108" w:type="dxa"/>
+        <w:bottom w:w="0" w:type="dxa"/>
+        <w:right w:w="108" w:type="dxa"/>
+      </w:tblCellMar>
+    </w:tblPr>
+    <w:tblStylePr w:type="firstRow">
+      <w:rPr>
+        <w:b/>
+        <w:bCs/>
+      </w:rPr>
+      <w:tblPr/>
+      <w:tcPr>
+        <w:tcBorders>
+          <w:top w:val="nil"/>
+          <w:left w:val="nil"/>
+          <w:right w:val="nil"/>
+          <w:insideH w:val="nil"/>
+          <w:insideV w:val="nil"/>
+        </w:tcBorders>
+        <w:shd w:val="clear" w:color="auto" w:fill="FFFFFF" w:themeFill="background1"/>
+      </w:tcPr>
+    </w:tblStylePr>
+    <w:tblStylePr w:type="lastRow">
+      <w:rPr>
+        <w:b/>
+        <w:bCs/>
+      </w:rPr>
+      <w:tblPr/>
+      <w:tcPr>
+        <w:tcBorders>
+          <w:left w:val="nil"/>
+          <w:bottom w:val="nil"/>
+          <w:right w:val="nil"/>
+          <w:insideH w:val="nil"/>
+          <w:insideV w:val="nil"/>
+        </w:tcBorders>
+        <w:shd w:val="clear" w:color="auto" w:fill="FFFFFF" w:themeFill="background1"/>
+      </w:tcPr>
+    </w:tblStylePr>
+    <w:tblStylePr w:type="firstCol">
+      <w:pPr>
+        <w:jc w:val="right"/>
+      </w:pPr>
+      <w:rPr>
+        <w:i/>
+        <w:iCs/>
+      </w:rPr>
+      <w:tblPr/>
+      <w:tcPr>
+        <w:tcBorders>
+          <w:top w:val="nil"/>
+          <w:left w:val="nil"/>
+          <w:bottom w:val="nil"/>
+          <w:insideH w:val="nil"/>
+          <w:insideV w:val="nil"/>
+        </w:tcBorders>
+        <w:shd w:val="clear" w:color="auto" w:fill="FFFFFF" w:themeFill="background1"/>
+      </w:tcPr>
+    </w:tblStylePr>
+    <w:tblStylePr w:type="lastCol">
+      <w:rPr>
+        <w:i/>
+        <w:iCs/>
+      </w:rPr>
+      <w:tblPr/>
+      <w:tcPr>
+        <w:tcBorders>
+          <w:top w:val="nil"/>
+          <w:bottom w:val="nil"/>
+          <w:right w:val="nil"/>
+          <w:insideH w:val="nil"/>
+          <w:insideV w:val="nil"/>
+        </w:tcBorders>
+        <w:shd w:val="clear" w:color="auto" w:fill="FFFFFF" w:themeFill="background1"/>
+      </w:tcPr>
+    </w:tblStylePr>
+    <w:tblStylePr w:type="band1Vert">
+      <w:tblPr/>
+      <w:tcPr>
+        <w:shd w:val="clear" w:color="auto" w:fill="D9E2F3" w:themeFill="accent5" w:themeFillTint="33"/>
+      </w:tcPr>
+    </w:tblStylePr>
+    <w:tblStylePr w:type="band1Horz">
+      <w:tblPr/>
+      <w:tcPr>
+        <w:shd w:val="clear" w:color="auto" w:fill="D9E2F3" w:themeFill="accent5" w:themeFillTint="33"/>
+      </w:tcPr>
+    </w:tblStylePr>
+    <w:tblStylePr w:type="neCell">
+      <w:tblPr/>
+      <w:tcPr>
+        <w:tcBorders>
+          <w:bottom w:val="single" w:sz="4" w:space="0" w:color="8EAADB" w:themeColor="accent5" w:themeTint="99"/>
+        </w:tcBorders>
+      </w:tcPr>
+    </w:tblStylePr>
+    <w:tblStylePr w:type="nwCell">
+      <w:tblPr/>
+      <w:tcPr>
+        <w:tcBorders>
+          <w:bottom w:val="single" w:sz="4" w:space="0" w:color="8EAADB" w:themeColor="accent5" w:themeTint="99"/>
+        </w:tcBorders>
+      </w:tcPr>
+    </w:tblStylePr>
+    <w:tblStylePr w:type="seCell">
+      <w:tblPr/>
+      <w:tcPr>
+        <w:tcBorders>
+          <w:top w:val="single" w:sz="4" w:space="0" w:color="8EAADB" w:themeColor="accent5" w:themeTint="99"/>
+        </w:tcBorders>
+      </w:tcPr>
+    </w:tblStylePr>
+    <w:tblStylePr w:type="swCell">
+      <w:tblPr/>
+      <w:tcPr>
+        <w:tcBorders>
+          <w:top w:val="single" w:sz="4" w:space="0" w:color="8EAADB" w:themeColor="accent5" w:themeTint="99"/>
+        </w:tcBorders>
+      </w:tcPr>
+    </w:tblStylePr>
+  </w:style>
+  <w:style w:type="character" w:customStyle="1" w:styleId="Heading2Char">
+    <w:name w:val="Heading 2 Char"/>
+    <w:basedOn w:val="DefaultParagraphFont"/>
+    <w:link w:val="Heading2"/>
+    <w:uiPriority w:val="9"/>
+    <w:rsid w:val="0020083B"/>
+    <w:rPr>
+      <w:rFonts w:asciiTheme="majorHAnsi" w:eastAsiaTheme="majorEastAsia" w:hAnsiTheme="majorHAnsi" w:cstheme="majorBidi"/>
+      <w:color w:val="2E74B5" w:themeColor="accent1" w:themeShade="BF"/>
+      <w:sz w:val="26"/>
+      <w:szCs w:val="26"/>
+    </w:rPr>
   </w:style>
 </w:styles>
 </file>

</xml_diff>